<commit_message>
Documentos de cambios UML
</commit_message>
<xml_diff>
--- a/Documentos/Cambios UML.docx
+++ b/Documentos/Cambios UML.docx
@@ -67,7 +67,7 @@
                     </pic:cNvPicPr>
                   </pic:nvPicPr>
                   <pic:blipFill>
-                    <a:blip r:embed="rId4"/>
+                    <a:blip r:embed="rId5"/>
                     <a:stretch>
                       <a:fillRect/>
                     </a:stretch>
@@ -166,7 +166,7 @@
                     </pic:cNvPicPr>
                   </pic:nvPicPr>
                   <pic:blipFill>
-                    <a:blip r:embed="rId5"/>
+                    <a:blip r:embed="rId6"/>
                     <a:stretch>
                       <a:fillRect/>
                     </a:stretch>
@@ -246,15 +246,7 @@
           <w:color w:val="00000A"/>
           <w:shd w:val="clear" w:color="auto" w:fill="FFFFFF"/>
         </w:rPr>
-        <w:t xml:space="preserve"> no tenía navegabilidad en la entrega pasada. En esta nueva entrega le hemos </w:t>
-      </w:r>
-      <w:r>
-        <w:rPr>
-          <w:rFonts w:eastAsia="Calibri" w:cs="Calibri"/>
-          <w:color w:val="00000A"/>
-          <w:shd w:val="clear" w:color="auto" w:fill="FFFFFF"/>
-        </w:rPr>
-        <w:t>añadido una navegabilidad bidireccional, como se muestra en la siguiente imagen:</w:t>
+        <w:t xml:space="preserve"> no tenía navegabilidad en la entrega pasada. En esta nueva entrega le hemos añadido una navegabilidad bidireccional, como se muestra en la siguiente imagen:</w:t>
       </w:r>
     </w:p>
     <w:p>
@@ -299,7 +291,7 @@
                     </pic:cNvPicPr>
                   </pic:nvPicPr>
                   <pic:blipFill>
-                    <a:blip r:embed="rId6"/>
+                    <a:blip r:embed="rId7"/>
                     <a:stretch>
                       <a:fillRect/>
                     </a:stretch>
@@ -469,8 +461,6 @@
       <w:r>
         <w:t xml:space="preserve"> folder y actor</w:t>
       </w:r>
-      <w:bookmarkStart w:id="0" w:name="_GoBack"/>
-      <w:bookmarkEnd w:id="0"/>
     </w:p>
     <w:p>
       <w:pPr>
@@ -498,7 +488,7 @@
                     </pic:cNvPicPr>
                   </pic:nvPicPr>
                   <pic:blipFill>
-                    <a:blip r:embed="rId7">
+                    <a:blip r:embed="rId8">
                       <a:extLst>
                         <a:ext uri="{28A0092B-C50C-407E-A947-70E740481C1C}">
                           <a14:useLocalDpi xmlns:a14="http://schemas.microsoft.com/office/drawing/2010/main" val="0"/>
@@ -543,7 +533,198 @@
     <w:p>
       <w:pPr>
         <w:spacing w:after="200" w:line="276" w:lineRule="auto"/>
-      </w:pPr>
+        <w:rPr>
+          <w:u w:val="single"/>
+        </w:rPr>
+      </w:pPr>
+      <w:r>
+        <w:rPr>
+          <w:u w:val="single"/>
+        </w:rPr>
+        <w:t>Reunión 22/10/2017</w:t>
+      </w:r>
+    </w:p>
+    <w:p>
+      <w:pPr>
+        <w:pStyle w:val="Prrafodelista"/>
+        <w:numPr>
+          <w:ilvl w:val="0"/>
+          <w:numId w:val="1"/>
+        </w:numPr>
+        <w:spacing w:after="200" w:line="276" w:lineRule="auto"/>
+      </w:pPr>
+      <w:r>
+        <w:t xml:space="preserve">Relación de Manager a </w:t>
+      </w:r>
+      <w:proofErr w:type="spellStart"/>
+      <w:r>
+        <w:t>Trip</w:t>
+      </w:r>
+      <w:proofErr w:type="spellEnd"/>
+      <w:r>
+        <w:t xml:space="preserve"> -&gt; cambiar asociación de 1 a </w:t>
+      </w:r>
+      <w:proofErr w:type="gramStart"/>
+      <w:r>
+        <w:t>0..</w:t>
+      </w:r>
+      <w:proofErr w:type="gramEnd"/>
+      <w:r>
+        <w:t xml:space="preserve">* </w:t>
+      </w:r>
+    </w:p>
+    <w:p>
+      <w:pPr>
+        <w:pStyle w:val="Prrafodelista"/>
+        <w:numPr>
+          <w:ilvl w:val="0"/>
+          <w:numId w:val="1"/>
+        </w:numPr>
+        <w:spacing w:after="200" w:line="276" w:lineRule="auto"/>
+      </w:pPr>
+      <w:r>
+        <w:t xml:space="preserve">Relación de Manager a </w:t>
+      </w:r>
+      <w:proofErr w:type="spellStart"/>
+      <w:r>
+        <w:t>Class</w:t>
+      </w:r>
+      <w:proofErr w:type="spellEnd"/>
+      <w:r>
+        <w:t xml:space="preserve"> -&gt; cambiar asociación de 1 a </w:t>
+      </w:r>
+      <w:proofErr w:type="gramStart"/>
+      <w:r>
+        <w:t>0..</w:t>
+      </w:r>
+      <w:proofErr w:type="gramEnd"/>
+      <w:r>
+        <w:t>*</w:t>
+      </w:r>
+      <w:r>
+        <w:t xml:space="preserve"> y cortamos la navegabilidad en el 0..*. </w:t>
+      </w:r>
+    </w:p>
+    <w:p>
+      <w:pPr>
+        <w:pStyle w:val="Prrafodelista"/>
+        <w:numPr>
+          <w:ilvl w:val="0"/>
+          <w:numId w:val="1"/>
+        </w:numPr>
+        <w:spacing w:after="200" w:line="276" w:lineRule="auto"/>
+      </w:pPr>
+      <w:r>
+        <w:t xml:space="preserve">Relación de Explorer a </w:t>
+      </w:r>
+      <w:proofErr w:type="spellStart"/>
+      <w:r>
+        <w:t>Class</w:t>
+      </w:r>
+      <w:proofErr w:type="spellEnd"/>
+      <w:r>
+        <w:t xml:space="preserve"> -&gt; </w:t>
+      </w:r>
+      <w:r>
+        <w:t xml:space="preserve">quitar la navegabilidad de </w:t>
+      </w:r>
+      <w:proofErr w:type="spellStart"/>
+      <w:r>
+        <w:t>Class</w:t>
+      </w:r>
+      <w:proofErr w:type="spellEnd"/>
+      <w:r>
+        <w:t xml:space="preserve"> para saber la lista de exploradores en una clase. </w:t>
+      </w:r>
+    </w:p>
+    <w:p>
+      <w:pPr>
+        <w:pStyle w:val="Prrafodelista"/>
+        <w:numPr>
+          <w:ilvl w:val="0"/>
+          <w:numId w:val="1"/>
+        </w:numPr>
+        <w:spacing w:after="200" w:line="276" w:lineRule="auto"/>
+      </w:pPr>
+      <w:r>
+        <w:t xml:space="preserve">Relación </w:t>
+      </w:r>
+      <w:proofErr w:type="spellStart"/>
+      <w:r>
+        <w:t>Trip</w:t>
+      </w:r>
+      <w:proofErr w:type="spellEnd"/>
+      <w:r>
+        <w:t xml:space="preserve"> a Tag cortar navegabilidad en </w:t>
+      </w:r>
+      <w:proofErr w:type="spellStart"/>
+      <w:r>
+        <w:t>Trip</w:t>
+      </w:r>
+      <w:proofErr w:type="spellEnd"/>
+      <w:r>
+        <w:t xml:space="preserve">.  </w:t>
+      </w:r>
+    </w:p>
+    <w:p>
+      <w:pPr>
+        <w:pStyle w:val="Prrafodelista"/>
+        <w:numPr>
+          <w:ilvl w:val="0"/>
+          <w:numId w:val="1"/>
+        </w:numPr>
+        <w:spacing w:after="200" w:line="276" w:lineRule="auto"/>
+      </w:pPr>
+      <w:r>
+        <w:t xml:space="preserve">Relación de </w:t>
+      </w:r>
+      <w:proofErr w:type="spellStart"/>
+      <w:r>
+        <w:t>Category</w:t>
+      </w:r>
+      <w:proofErr w:type="spellEnd"/>
+      <w:r>
+        <w:t xml:space="preserve"> consigo misma se corta (la que falta)</w:t>
+      </w:r>
+    </w:p>
+    <w:p>
+      <w:pPr>
+        <w:pStyle w:val="Prrafodelista"/>
+        <w:numPr>
+          <w:ilvl w:val="0"/>
+          <w:numId w:val="1"/>
+        </w:numPr>
+        <w:spacing w:after="200" w:line="276" w:lineRule="auto"/>
+      </w:pPr>
+      <w:r>
+        <w:t xml:space="preserve">Relación de </w:t>
+      </w:r>
+      <w:proofErr w:type="spellStart"/>
+      <w:r>
+        <w:t>Trip</w:t>
+      </w:r>
+      <w:proofErr w:type="spellEnd"/>
+      <w:r>
+        <w:t xml:space="preserve"> con </w:t>
+      </w:r>
+      <w:proofErr w:type="spellStart"/>
+      <w:r>
+        <w:t>Category</w:t>
+      </w:r>
+      <w:proofErr w:type="spellEnd"/>
+      <w:r>
+        <w:t xml:space="preserve"> cortar en </w:t>
+      </w:r>
+      <w:proofErr w:type="spellStart"/>
+      <w:r>
+        <w:t>Trip</w:t>
+      </w:r>
+      <w:proofErr w:type="spellEnd"/>
+      <w:r>
+        <w:t xml:space="preserve"> navegabilidad. </w:t>
+      </w:r>
+      <w:bookmarkStart w:id="0" w:name="_GoBack"/>
+      <w:bookmarkEnd w:id="0"/>
     </w:p>
     <w:sectPr>
       <w:pgSz w:w="11906" w:h="16838"/>
@@ -554,6 +735,126 @@
     </w:sectPr>
   </w:body>
 </w:document>
+</file>
+
+<file path=word/numbering.xml><?xml version="1.0" encoding="utf-8"?>
+<w:numbering xmlns:wpc="http://schemas.microsoft.com/office/word/2010/wordprocessingCanvas" xmlns:cx="http://schemas.microsoft.com/office/drawing/2014/chartex" xmlns:cx1="http://schemas.microsoft.com/office/drawing/2015/9/8/chartex" xmlns:cx2="http://schemas.microsoft.com/office/drawing/2015/10/21/chartex" xmlns:cx3="http://schemas.microsoft.com/office/drawing/2016/5/9/chartex" xmlns:cx4="http://schemas.microsoft.com/office/drawing/2016/5/10/chartex" xmlns:cx5="http://schemas.microsoft.com/office/drawing/2016/5/11/chartex" xmlns:cx6="http://schemas.microsoft.com/office/drawing/2016/5/12/chartex" xmlns:cx7="http://schemas.microsoft.com/office/drawing/2016/5/13/chartex" xmlns:cx8="http://schemas.microsoft.com/office/drawing/2016/5/14/chartex" xmlns:mc="http://schemas.openxmlformats.org/markup-compatibility/2006" xmlns:aink="http://schemas.microsoft.com/office/drawing/2016/ink" xmlns:am3d="http://schemas.microsoft.com/office/drawing/2017/model3d" xmlns:o="urn:schemas-microsoft-com:office:office" xmlns:r="http://schemas.openxmlformats.org/officeDocument/2006/relationships" xmlns:m="http://schemas.openxmlformats.org/officeDocument/2006/math" xmlns:v="urn:schemas-microsoft-com:vml" xmlns:wp14="http://schemas.microsoft.com/office/word/2010/wordprocessingDrawing" xmlns:wp="http://schemas.openxmlformats.org/drawingml/2006/wordprocessingDrawing" xmlns:w10="urn:schemas-microsoft-com:office:word" xmlns:w="http://schemas.openxmlformats.org/wordprocessingml/2006/main" xmlns:w14="http://schemas.microsoft.com/office/word/2010/wordml" xmlns:w15="http://schemas.microsoft.com/office/word/2012/wordml" xmlns:w16cid="http://schemas.microsoft.com/office/word/2016/wordml/cid" xmlns:w16se="http://schemas.microsoft.com/office/word/2015/wordml/symex" xmlns:wpg="http://schemas.microsoft.com/office/word/2010/wordprocessingGroup" xmlns:wpi="http://schemas.microsoft.com/office/word/2010/wordprocessingInk" xmlns:wne="http://schemas.microsoft.com/office/word/2006/wordml" xmlns:wps="http://schemas.microsoft.com/office/word/2010/wordprocessingShape" mc:Ignorable="w14 w15 w16se w16cid wp14">
+  <w:abstractNum w:abstractNumId="0" w15:restartNumberingAfterBreak="0">
+    <w:nsid w:val="49157AF9"/>
+    <w:multiLevelType w:val="hybridMultilevel"/>
+    <w:tmpl w:val="98404A4A"/>
+    <w:lvl w:ilvl="0" w:tplc="E0A496DA">
+      <w:numFmt w:val="bullet"/>
+      <w:lvlText w:val="-"/>
+      <w:lvlJc w:val="left"/>
+      <w:pPr>
+        <w:ind w:left="720" w:hanging="360"/>
+      </w:pPr>
+      <w:rPr>
+        <w:rFonts w:ascii="Calibri" w:eastAsiaTheme="minorEastAsia" w:hAnsi="Calibri" w:cs="Calibri" w:hint="default"/>
+      </w:rPr>
+    </w:lvl>
+    <w:lvl w:ilvl="1" w:tplc="0C0A0003" w:tentative="1">
+      <w:start w:val="1"/>
+      <w:numFmt w:val="bullet"/>
+      <w:lvlText w:val="o"/>
+      <w:lvlJc w:val="left"/>
+      <w:pPr>
+        <w:ind w:left="1440" w:hanging="360"/>
+      </w:pPr>
+      <w:rPr>
+        <w:rFonts w:ascii="Courier New" w:hAnsi="Courier New" w:cs="Courier New" w:hint="default"/>
+      </w:rPr>
+    </w:lvl>
+    <w:lvl w:ilvl="2" w:tplc="0C0A0005" w:tentative="1">
+      <w:start w:val="1"/>
+      <w:numFmt w:val="bullet"/>
+      <w:lvlText w:val=""/>
+      <w:lvlJc w:val="left"/>
+      <w:pPr>
+        <w:ind w:left="2160" w:hanging="360"/>
+      </w:pPr>
+      <w:rPr>
+        <w:rFonts w:ascii="Wingdings" w:hAnsi="Wingdings" w:hint="default"/>
+      </w:rPr>
+    </w:lvl>
+    <w:lvl w:ilvl="3" w:tplc="0C0A0001" w:tentative="1">
+      <w:start w:val="1"/>
+      <w:numFmt w:val="bullet"/>
+      <w:lvlText w:val=""/>
+      <w:lvlJc w:val="left"/>
+      <w:pPr>
+        <w:ind w:left="2880" w:hanging="360"/>
+      </w:pPr>
+      <w:rPr>
+        <w:rFonts w:ascii="Symbol" w:hAnsi="Symbol" w:hint="default"/>
+      </w:rPr>
+    </w:lvl>
+    <w:lvl w:ilvl="4" w:tplc="0C0A0003" w:tentative="1">
+      <w:start w:val="1"/>
+      <w:numFmt w:val="bullet"/>
+      <w:lvlText w:val="o"/>
+      <w:lvlJc w:val="left"/>
+      <w:pPr>
+        <w:ind w:left="3600" w:hanging="360"/>
+      </w:pPr>
+      <w:rPr>
+        <w:rFonts w:ascii="Courier New" w:hAnsi="Courier New" w:cs="Courier New" w:hint="default"/>
+      </w:rPr>
+    </w:lvl>
+    <w:lvl w:ilvl="5" w:tplc="0C0A0005" w:tentative="1">
+      <w:start w:val="1"/>
+      <w:numFmt w:val="bullet"/>
+      <w:lvlText w:val=""/>
+      <w:lvlJc w:val="left"/>
+      <w:pPr>
+        <w:ind w:left="4320" w:hanging="360"/>
+      </w:pPr>
+      <w:rPr>
+        <w:rFonts w:ascii="Wingdings" w:hAnsi="Wingdings" w:hint="default"/>
+      </w:rPr>
+    </w:lvl>
+    <w:lvl w:ilvl="6" w:tplc="0C0A0001" w:tentative="1">
+      <w:start w:val="1"/>
+      <w:numFmt w:val="bullet"/>
+      <w:lvlText w:val=""/>
+      <w:lvlJc w:val="left"/>
+      <w:pPr>
+        <w:ind w:left="5040" w:hanging="360"/>
+      </w:pPr>
+      <w:rPr>
+        <w:rFonts w:ascii="Symbol" w:hAnsi="Symbol" w:hint="default"/>
+      </w:rPr>
+    </w:lvl>
+    <w:lvl w:ilvl="7" w:tplc="0C0A0003" w:tentative="1">
+      <w:start w:val="1"/>
+      <w:numFmt w:val="bullet"/>
+      <w:lvlText w:val="o"/>
+      <w:lvlJc w:val="left"/>
+      <w:pPr>
+        <w:ind w:left="5760" w:hanging="360"/>
+      </w:pPr>
+      <w:rPr>
+        <w:rFonts w:ascii="Courier New" w:hAnsi="Courier New" w:cs="Courier New" w:hint="default"/>
+      </w:rPr>
+    </w:lvl>
+    <w:lvl w:ilvl="8" w:tplc="0C0A0005" w:tentative="1">
+      <w:start w:val="1"/>
+      <w:numFmt w:val="bullet"/>
+      <w:lvlText w:val=""/>
+      <w:lvlJc w:val="left"/>
+      <w:pPr>
+        <w:ind w:left="6480" w:hanging="360"/>
+      </w:pPr>
+      <w:rPr>
+        <w:rFonts w:ascii="Wingdings" w:hAnsi="Wingdings" w:hint="default"/>
+      </w:rPr>
+    </w:lvl>
+  </w:abstractNum>
+  <w:num w:numId="1">
+    <w:abstractNumId w:val="0"/>
+  </w:num>
+</w:numbering>
 </file>
 
 <file path=word/styles.xml><?xml version="1.0" encoding="utf-8"?>
@@ -1032,6 +1333,17 @@
       <w:suppressLineNumbers/>
     </w:pPr>
   </w:style>
+  <w:style w:type="paragraph" w:styleId="Prrafodelista">
+    <w:name w:val="List Paragraph"/>
+    <w:basedOn w:val="Normal"/>
+    <w:uiPriority w:val="34"/>
+    <w:qFormat/>
+    <w:rsid w:val="00844393"/>
+    <w:pPr>
+      <w:ind w:left="720"/>
+      <w:contextualSpacing/>
+    </w:pPr>
+  </w:style>
 </w:styles>
 </file>
 

</xml_diff>

<commit_message>
Cambio de rol de category
</commit_message>
<xml_diff>
--- a/Documentos/Cambios UML.docx
+++ b/Documentos/Cambios UML.docx
@@ -6,37 +6,118 @@
       <w:pPr>
         <w:spacing w:after="200" w:line="240" w:lineRule="auto"/>
         <w:rPr>
+          <w:rFonts w:eastAsia="Calibri" w:cs="Calibri"/>
+        </w:rPr>
+      </w:pPr>
+      <w:r>
+        <w:rPr>
+          <w:rFonts w:eastAsia="Calibri" w:cs="Calibri"/>
+        </w:rPr>
+        <w:t xml:space="preserve">cambio 1: añadir navegabilidades entre </w:t>
+      </w:r>
+      <w:proofErr w:type="spellStart"/>
+      <w:r>
+        <w:rPr>
+          <w:rFonts w:eastAsia="Calibri" w:cs="Calibri"/>
+        </w:rPr>
+        <w:t>curricula</w:t>
+      </w:r>
+      <w:proofErr w:type="spellEnd"/>
+      <w:r>
+        <w:rPr>
+          <w:rFonts w:eastAsia="Calibri" w:cs="Calibri"/>
+        </w:rPr>
+        <w:t xml:space="preserve"> y </w:t>
+      </w:r>
+      <w:proofErr w:type="spellStart"/>
+      <w:r>
+        <w:rPr>
+          <w:rFonts w:eastAsia="Calibri" w:cs="Calibri"/>
+        </w:rPr>
+        <w:t>educationrecord</w:t>
+      </w:r>
+      <w:proofErr w:type="spellEnd"/>
+    </w:p>
+    <w:p>
+      <w:pPr>
+        <w:spacing w:after="200" w:line="240" w:lineRule="auto"/>
+        <w:rPr>
+          <w:rFonts w:eastAsia="Calibri" w:cs="Calibri"/>
+          <w:b/>
+        </w:rPr>
+      </w:pPr>
+      <w:r>
+        <w:rPr>
+          <w:rFonts w:eastAsia="Calibri" w:cs="Calibri"/>
+          <w:b/>
+        </w:rPr>
+        <w:t>Antes:</w:t>
+      </w:r>
+    </w:p>
+    <w:p>
+      <w:pPr>
+        <w:spacing w:after="200" w:line="240" w:lineRule="auto"/>
+        <w:rPr>
+          <w:rFonts w:eastAsia="Calibri" w:cs="Calibri"/>
+          <w:b/>
+        </w:rPr>
+      </w:pPr>
+      <w:r>
+        <w:rPr>
+          <w:noProof/>
+        </w:rPr>
+        <w:drawing>
+          <wp:inline distT="0" distB="0" distL="0" distR="0" wp14:anchorId="717BD8AE" wp14:editId="713F0E88">
+            <wp:extent cx="5400040" cy="3495675"/>
+            <wp:effectExtent l="0" t="0" r="0" b="0"/>
+            <wp:docPr id="6" name="Imagen 6"/>
+            <wp:cNvGraphicFramePr>
+              <a:graphicFrameLocks xmlns:a="http://schemas.openxmlformats.org/drawingml/2006/main" noChangeAspect="1"/>
+            </wp:cNvGraphicFramePr>
+            <a:graphic xmlns:a="http://schemas.openxmlformats.org/drawingml/2006/main">
+              <a:graphicData uri="http://schemas.openxmlformats.org/drawingml/2006/picture">
+                <pic:pic xmlns:pic="http://schemas.openxmlformats.org/drawingml/2006/picture">
+                  <pic:nvPicPr>
+                    <pic:cNvPr id="1" name=""/>
+                    <pic:cNvPicPr/>
+                  </pic:nvPicPr>
+                  <pic:blipFill>
+                    <a:blip r:embed="rId5"/>
+                    <a:stretch>
+                      <a:fillRect/>
+                    </a:stretch>
+                  </pic:blipFill>
+                  <pic:spPr>
+                    <a:xfrm>
+                      <a:off x="0" y="0"/>
+                      <a:ext cx="5400040" cy="3495675"/>
+                    </a:xfrm>
+                    <a:prstGeom prst="rect">
+                      <a:avLst/>
+                    </a:prstGeom>
+                  </pic:spPr>
+                </pic:pic>
+              </a:graphicData>
+            </a:graphic>
+          </wp:inline>
+        </w:drawing>
+      </w:r>
+    </w:p>
+    <w:p>
+      <w:pPr>
+        <w:spacing w:after="200" w:line="240" w:lineRule="auto"/>
+        <w:rPr>
           <w:rFonts w:ascii="Calibri" w:eastAsia="Calibri" w:hAnsi="Calibri" w:cs="Calibri"/>
-        </w:rPr>
-      </w:pPr>
-      <w:r>
-        <w:rPr>
-          <w:rFonts w:eastAsia="Calibri" w:cs="Calibri"/>
-        </w:rPr>
-        <w:t xml:space="preserve">cambio 1: añadir navegabilidades entre </w:t>
-      </w:r>
-      <w:proofErr w:type="spellStart"/>
-      <w:r>
-        <w:rPr>
-          <w:rFonts w:eastAsia="Calibri" w:cs="Calibri"/>
-        </w:rPr>
-        <w:t>curricula</w:t>
-      </w:r>
-      <w:proofErr w:type="spellEnd"/>
-      <w:r>
-        <w:rPr>
-          <w:rFonts w:eastAsia="Calibri" w:cs="Calibri"/>
-        </w:rPr>
-        <w:t xml:space="preserve"> y </w:t>
-      </w:r>
-      <w:proofErr w:type="spellStart"/>
-      <w:r>
-        <w:rPr>
-          <w:rFonts w:eastAsia="Calibri" w:cs="Calibri"/>
-        </w:rPr>
-        <w:t>educationrecord</w:t>
-      </w:r>
-      <w:proofErr w:type="spellEnd"/>
+          <w:b/>
+        </w:rPr>
+      </w:pPr>
+      <w:r>
+        <w:rPr>
+          <w:rFonts w:ascii="Calibri" w:eastAsia="Calibri" w:hAnsi="Calibri" w:cs="Calibri"/>
+          <w:b/>
+        </w:rPr>
+        <w:t>Después:</w:t>
+      </w:r>
     </w:p>
     <w:p>
       <w:pPr>
@@ -67,7 +148,7 @@
                     </pic:cNvPicPr>
                   </pic:nvPicPr>
                   <pic:blipFill>
-                    <a:blip r:embed="rId5"/>
+                    <a:blip r:embed="rId6"/>
                     <a:stretch>
                       <a:fillRect/>
                     </a:stretch>
@@ -98,61 +179,140 @@
     </w:p>
     <w:p>
       <w:pPr>
+        <w:pStyle w:val="Prrafodelista"/>
+        <w:numPr>
+          <w:ilvl w:val="0"/>
+          <w:numId w:val="1"/>
+        </w:numPr>
+        <w:spacing w:after="200" w:line="276" w:lineRule="auto"/>
+      </w:pPr>
+      <w:r>
+        <w:rPr>
+          <w:rFonts w:eastAsia="Calibri" w:cs="Calibri"/>
+        </w:rPr>
+        <w:t xml:space="preserve">cambio 2 no navegable desde </w:t>
+      </w:r>
+      <w:proofErr w:type="spellStart"/>
+      <w:r>
+        <w:rPr>
+          <w:rFonts w:eastAsia="Calibri" w:cs="Calibri"/>
+        </w:rPr>
+        <w:t>legaltext</w:t>
+      </w:r>
+      <w:proofErr w:type="spellEnd"/>
+      <w:r>
+        <w:rPr>
+          <w:rFonts w:eastAsia="Calibri" w:cs="Calibri"/>
+        </w:rPr>
+        <w:t xml:space="preserve"> a </w:t>
+      </w:r>
+      <w:proofErr w:type="spellStart"/>
+      <w:r>
+        <w:rPr>
+          <w:rFonts w:eastAsia="Calibri" w:cs="Calibri"/>
+        </w:rPr>
+        <w:t>trip</w:t>
+      </w:r>
+      <w:proofErr w:type="spellEnd"/>
+      <w:r>
+        <w:rPr>
+          <w:rFonts w:eastAsia="Calibri" w:cs="Calibri"/>
+        </w:rPr>
+        <w:t xml:space="preserve"> y cambio de la multiplicidad.</w:t>
+      </w:r>
+      <w:r>
+        <w:rPr>
+          <w:rFonts w:eastAsia="Calibri" w:cs="Calibri"/>
+        </w:rPr>
+        <w:t xml:space="preserve"> </w:t>
+      </w:r>
+      <w:r>
+        <w:t xml:space="preserve">Cambiar </w:t>
+      </w:r>
+      <w:proofErr w:type="spellStart"/>
+      <w:r>
+        <w:t>mutiplicidad</w:t>
+      </w:r>
+      <w:proofErr w:type="spellEnd"/>
+      <w:r>
+        <w:t xml:space="preserve"> de </w:t>
+      </w:r>
+      <w:proofErr w:type="spellStart"/>
+      <w:r>
+        <w:t>legaltext</w:t>
+      </w:r>
+      <w:proofErr w:type="spellEnd"/>
+      <w:r>
+        <w:t xml:space="preserve"> con </w:t>
+      </w:r>
+      <w:proofErr w:type="spellStart"/>
+      <w:r>
+        <w:t>trip</w:t>
+      </w:r>
+      <w:proofErr w:type="spellEnd"/>
+      <w:r>
+        <w:t xml:space="preserve">. </w:t>
+      </w:r>
+    </w:p>
+    <w:p>
+      <w:pPr>
         <w:spacing w:after="200" w:line="276" w:lineRule="auto"/>
         <w:rPr>
           <w:rFonts w:ascii="Calibri" w:eastAsia="Calibri" w:hAnsi="Calibri" w:cs="Calibri"/>
         </w:rPr>
       </w:pPr>
-      <w:r>
-        <w:rPr>
-          <w:rFonts w:eastAsia="Calibri" w:cs="Calibri"/>
-        </w:rPr>
-        <w:t xml:space="preserve">cambio 2 no navegable desde </w:t>
-      </w:r>
-      <w:proofErr w:type="spellStart"/>
-      <w:r>
-        <w:rPr>
-          <w:rFonts w:eastAsia="Calibri" w:cs="Calibri"/>
-        </w:rPr>
-        <w:t>legaltext</w:t>
-      </w:r>
-      <w:proofErr w:type="spellEnd"/>
-      <w:r>
-        <w:rPr>
-          <w:rFonts w:eastAsia="Calibri" w:cs="Calibri"/>
-        </w:rPr>
-        <w:t xml:space="preserve"> a </w:t>
-      </w:r>
-      <w:proofErr w:type="spellStart"/>
-      <w:r>
-        <w:rPr>
-          <w:rFonts w:eastAsia="Calibri" w:cs="Calibri"/>
-        </w:rPr>
-        <w:t>trip</w:t>
-      </w:r>
-      <w:proofErr w:type="spellEnd"/>
     </w:p>
     <w:p>
       <w:pPr>
         <w:spacing w:after="200" w:line="276" w:lineRule="auto"/>
         <w:rPr>
           <w:rFonts w:ascii="Calibri" w:eastAsia="Calibri" w:hAnsi="Calibri" w:cs="Calibri"/>
-        </w:rPr>
-      </w:pPr>
-    </w:p>
-    <w:p>
-      <w:pPr>
-        <w:spacing w:after="200" w:line="276" w:lineRule="auto"/>
-      </w:pPr>
+          <w:b/>
+        </w:rPr>
+      </w:pPr>
+      <w:r>
+        <w:rPr>
+          <w:rFonts w:ascii="Calibri" w:eastAsia="Calibri" w:hAnsi="Calibri" w:cs="Calibri"/>
+          <w:b/>
+        </w:rPr>
+        <w:lastRenderedPageBreak/>
+        <w:t>Antes:</w:t>
+      </w:r>
+    </w:p>
+    <w:p>
+      <w:pPr>
+        <w:spacing w:after="200" w:line="276" w:lineRule="auto"/>
+        <w:rPr>
+          <w:rFonts w:ascii="Calibri" w:eastAsia="Calibri" w:hAnsi="Calibri" w:cs="Calibri"/>
+          <w:b/>
+        </w:rPr>
+      </w:pPr>
+      <w:bookmarkStart w:id="0" w:name="_GoBack"/>
       <w:r>
         <w:rPr>
           <w:noProof/>
         </w:rPr>
         <w:drawing>
-          <wp:inline distT="0" distB="0" distL="0" distR="0">
-            <wp:extent cx="5401310" cy="4104005"/>
+          <wp:anchor distT="0" distB="0" distL="114300" distR="114300" simplePos="0" relativeHeight="251649536" behindDoc="1" locked="0" layoutInCell="1" allowOverlap="1" wp14:anchorId="1A2DE502">
+            <wp:simplePos x="0" y="0"/>
+            <wp:positionH relativeFrom="column">
+              <wp:posOffset>847725</wp:posOffset>
+            </wp:positionH>
+            <wp:positionV relativeFrom="paragraph">
+              <wp:posOffset>-267335</wp:posOffset>
+            </wp:positionV>
+            <wp:extent cx="3147060" cy="4281170"/>
             <wp:effectExtent l="0" t="0" r="0" b="0"/>
-            <wp:docPr id="2" name="Imagen 2"/>
+            <wp:wrapTight wrapText="bothSides">
+              <wp:wrapPolygon edited="0">
+                <wp:start x="0" y="0"/>
+                <wp:lineTo x="0" y="21530"/>
+                <wp:lineTo x="21443" y="21530"/>
+                <wp:lineTo x="21443" y="0"/>
+                <wp:lineTo x="0" y="0"/>
+              </wp:wrapPolygon>
+            </wp:wrapTight>
+            <wp:docPr id="7" name="Imagen 7"/>
             <wp:cNvGraphicFramePr>
               <a:graphicFrameLocks xmlns:a="http://schemas.openxmlformats.org/drawingml/2006/main" noChangeAspect="1"/>
             </wp:cNvGraphicFramePr>
@@ -160,21 +320,25 @@
               <a:graphicData uri="http://schemas.openxmlformats.org/drawingml/2006/picture">
                 <pic:pic xmlns:pic="http://schemas.openxmlformats.org/drawingml/2006/picture">
                   <pic:nvPicPr>
-                    <pic:cNvPr id="2" name="Imagen 2"/>
-                    <pic:cNvPicPr>
-                      <a:picLocks noChangeAspect="1" noChangeArrowheads="1"/>
-                    </pic:cNvPicPr>
+                    <pic:cNvPr id="1" name=""/>
+                    <pic:cNvPicPr/>
                   </pic:nvPicPr>
                   <pic:blipFill>
-                    <a:blip r:embed="rId6"/>
+                    <a:blip r:embed="rId7">
+                      <a:extLst>
+                        <a:ext uri="{28A0092B-C50C-407E-A947-70E740481C1C}">
+                          <a14:useLocalDpi xmlns:a14="http://schemas.microsoft.com/office/drawing/2010/main" val="0"/>
+                        </a:ext>
+                      </a:extLst>
+                    </a:blip>
                     <a:stretch>
                       <a:fillRect/>
                     </a:stretch>
                   </pic:blipFill>
-                  <pic:spPr bwMode="auto">
+                  <pic:spPr>
                     <a:xfrm>
                       <a:off x="0" y="0"/>
-                      <a:ext cx="5401310" cy="4104005"/>
+                      <a:ext cx="3147060" cy="4281170"/>
                     </a:xfrm>
                     <a:prstGeom prst="rect">
                       <a:avLst/>
@@ -183,9 +347,209 @@
                 </pic:pic>
               </a:graphicData>
             </a:graphic>
-          </wp:inline>
+            <wp14:sizeRelH relativeFrom="margin">
+              <wp14:pctWidth>0</wp14:pctWidth>
+            </wp14:sizeRelH>
+            <wp14:sizeRelV relativeFrom="margin">
+              <wp14:pctHeight>0</wp14:pctHeight>
+            </wp14:sizeRelV>
+          </wp:anchor>
         </w:drawing>
       </w:r>
+      <w:bookmarkEnd w:id="0"/>
+    </w:p>
+    <w:p>
+      <w:pPr>
+        <w:spacing w:after="200" w:line="276" w:lineRule="auto"/>
+        <w:rPr>
+          <w:noProof/>
+        </w:rPr>
+      </w:pPr>
+    </w:p>
+    <w:p>
+      <w:pPr>
+        <w:spacing w:after="200" w:line="276" w:lineRule="auto"/>
+        <w:rPr>
+          <w:noProof/>
+        </w:rPr>
+      </w:pPr>
+    </w:p>
+    <w:p>
+      <w:pPr>
+        <w:spacing w:after="200" w:line="276" w:lineRule="auto"/>
+        <w:rPr>
+          <w:noProof/>
+        </w:rPr>
+      </w:pPr>
+    </w:p>
+    <w:p>
+      <w:pPr>
+        <w:spacing w:after="200" w:line="276" w:lineRule="auto"/>
+        <w:rPr>
+          <w:noProof/>
+        </w:rPr>
+      </w:pPr>
+    </w:p>
+    <w:p>
+      <w:pPr>
+        <w:spacing w:after="200" w:line="276" w:lineRule="auto"/>
+        <w:rPr>
+          <w:noProof/>
+        </w:rPr>
+      </w:pPr>
+    </w:p>
+    <w:p>
+      <w:pPr>
+        <w:spacing w:after="200" w:line="276" w:lineRule="auto"/>
+        <w:rPr>
+          <w:noProof/>
+        </w:rPr>
+      </w:pPr>
+    </w:p>
+    <w:p>
+      <w:pPr>
+        <w:spacing w:after="200" w:line="276" w:lineRule="auto"/>
+        <w:rPr>
+          <w:noProof/>
+        </w:rPr>
+      </w:pPr>
+    </w:p>
+    <w:p>
+      <w:pPr>
+        <w:spacing w:after="200" w:line="276" w:lineRule="auto"/>
+        <w:rPr>
+          <w:noProof/>
+        </w:rPr>
+      </w:pPr>
+    </w:p>
+    <w:p>
+      <w:pPr>
+        <w:spacing w:after="200" w:line="276" w:lineRule="auto"/>
+        <w:rPr>
+          <w:noProof/>
+        </w:rPr>
+      </w:pPr>
+    </w:p>
+    <w:p>
+      <w:pPr>
+        <w:spacing w:after="200" w:line="276" w:lineRule="auto"/>
+        <w:rPr>
+          <w:noProof/>
+        </w:rPr>
+      </w:pPr>
+    </w:p>
+    <w:p>
+      <w:pPr>
+        <w:spacing w:after="200" w:line="276" w:lineRule="auto"/>
+        <w:rPr>
+          <w:noProof/>
+        </w:rPr>
+      </w:pPr>
+    </w:p>
+    <w:p>
+      <w:pPr>
+        <w:spacing w:after="200" w:line="276" w:lineRule="auto"/>
+        <w:rPr>
+          <w:noProof/>
+        </w:rPr>
+      </w:pPr>
+    </w:p>
+    <w:p>
+      <w:pPr>
+        <w:spacing w:after="200" w:line="276" w:lineRule="auto"/>
+        <w:rPr>
+          <w:noProof/>
+        </w:rPr>
+      </w:pPr>
+      <w:r>
+        <w:rPr>
+          <w:noProof/>
+        </w:rPr>
+        <w:drawing>
+          <wp:anchor distT="0" distB="0" distL="114300" distR="114300" simplePos="0" relativeHeight="251653632" behindDoc="0" locked="0" layoutInCell="1" allowOverlap="1" wp14:anchorId="77F8F5A3">
+            <wp:simplePos x="0" y="0"/>
+            <wp:positionH relativeFrom="column">
+              <wp:posOffset>1030605</wp:posOffset>
+            </wp:positionH>
+            <wp:positionV relativeFrom="paragraph">
+              <wp:posOffset>256540</wp:posOffset>
+            </wp:positionV>
+            <wp:extent cx="3147060" cy="4427220"/>
+            <wp:effectExtent l="0" t="0" r="0" b="0"/>
+            <wp:wrapSquare wrapText="bothSides"/>
+            <wp:docPr id="8" name="Imagen 8"/>
+            <wp:cNvGraphicFramePr>
+              <a:graphicFrameLocks xmlns:a="http://schemas.openxmlformats.org/drawingml/2006/main" noChangeAspect="1"/>
+            </wp:cNvGraphicFramePr>
+            <a:graphic xmlns:a="http://schemas.openxmlformats.org/drawingml/2006/main">
+              <a:graphicData uri="http://schemas.openxmlformats.org/drawingml/2006/picture">
+                <pic:pic xmlns:pic="http://schemas.openxmlformats.org/drawingml/2006/picture">
+                  <pic:nvPicPr>
+                    <pic:cNvPr id="1" name=""/>
+                    <pic:cNvPicPr/>
+                  </pic:nvPicPr>
+                  <pic:blipFill>
+                    <a:blip r:embed="rId8">
+                      <a:extLst>
+                        <a:ext uri="{28A0092B-C50C-407E-A947-70E740481C1C}">
+                          <a14:useLocalDpi xmlns:a14="http://schemas.microsoft.com/office/drawing/2010/main" val="0"/>
+                        </a:ext>
+                      </a:extLst>
+                    </a:blip>
+                    <a:stretch>
+                      <a:fillRect/>
+                    </a:stretch>
+                  </pic:blipFill>
+                  <pic:spPr>
+                    <a:xfrm>
+                      <a:off x="0" y="0"/>
+                      <a:ext cx="3147060" cy="4427220"/>
+                    </a:xfrm>
+                    <a:prstGeom prst="rect">
+                      <a:avLst/>
+                    </a:prstGeom>
+                  </pic:spPr>
+                </pic:pic>
+              </a:graphicData>
+            </a:graphic>
+            <wp14:sizeRelH relativeFrom="margin">
+              <wp14:pctWidth>0</wp14:pctWidth>
+            </wp14:sizeRelH>
+            <wp14:sizeRelV relativeFrom="margin">
+              <wp14:pctHeight>0</wp14:pctHeight>
+            </wp14:sizeRelV>
+          </wp:anchor>
+        </w:drawing>
+      </w:r>
+    </w:p>
+    <w:p>
+      <w:pPr>
+        <w:spacing w:after="200" w:line="276" w:lineRule="auto"/>
+        <w:rPr>
+          <w:noProof/>
+        </w:rPr>
+      </w:pPr>
+    </w:p>
+    <w:p>
+      <w:pPr>
+        <w:spacing w:after="200" w:line="276" w:lineRule="auto"/>
+        <w:rPr>
+          <w:noProof/>
+        </w:rPr>
+      </w:pPr>
+    </w:p>
+    <w:p>
+      <w:pPr>
+        <w:spacing w:after="200" w:line="276" w:lineRule="auto"/>
+        <w:rPr>
+          <w:noProof/>
+        </w:rPr>
+      </w:pPr>
+    </w:p>
+    <w:p>
+      <w:pPr>
+        <w:spacing w:after="200" w:line="276" w:lineRule="auto"/>
+      </w:pPr>
     </w:p>
     <w:p>
       <w:pPr>
@@ -202,52 +566,163 @@
     <w:p>
       <w:pPr>
         <w:spacing w:after="200" w:line="240" w:lineRule="exact"/>
-      </w:pPr>
-      <w:r>
         <w:rPr>
           <w:rFonts w:eastAsia="Calibri" w:cs="Calibri"/>
           <w:color w:val="00000A"/>
           <w:shd w:val="clear" w:color="auto" w:fill="FFFFFF"/>
         </w:rPr>
-        <w:lastRenderedPageBreak/>
-        <w:t xml:space="preserve">La asociación entre la clase </w:t>
-      </w:r>
-      <w:proofErr w:type="spellStart"/>
+      </w:pPr>
       <w:r>
         <w:rPr>
           <w:rFonts w:eastAsia="Calibri" w:cs="Calibri"/>
           <w:color w:val="00000A"/>
           <w:shd w:val="clear" w:color="auto" w:fill="FFFFFF"/>
         </w:rPr>
-        <w:t>Story</w:t>
-      </w:r>
-      <w:proofErr w:type="spellEnd"/>
+        <w:lastRenderedPageBreak/>
+        <w:t xml:space="preserve">La asociación entre la clase </w:t>
+      </w:r>
+      <w:proofErr w:type="spellStart"/>
       <w:r>
         <w:rPr>
           <w:rFonts w:eastAsia="Calibri" w:cs="Calibri"/>
           <w:color w:val="00000A"/>
           <w:shd w:val="clear" w:color="auto" w:fill="FFFFFF"/>
         </w:rPr>
-        <w:t xml:space="preserve"> y </w:t>
-      </w:r>
-      <w:proofErr w:type="spellStart"/>
+        <w:t>Story</w:t>
+      </w:r>
+      <w:proofErr w:type="spellEnd"/>
       <w:r>
         <w:rPr>
           <w:rFonts w:eastAsia="Calibri" w:cs="Calibri"/>
           <w:color w:val="00000A"/>
           <w:shd w:val="clear" w:color="auto" w:fill="FFFFFF"/>
         </w:rPr>
-        <w:t>Trip</w:t>
-      </w:r>
-      <w:proofErr w:type="spellEnd"/>
+        <w:t xml:space="preserve"> y </w:t>
+      </w:r>
+      <w:proofErr w:type="spellStart"/>
       <w:r>
         <w:rPr>
           <w:rFonts w:eastAsia="Calibri" w:cs="Calibri"/>
           <w:color w:val="00000A"/>
           <w:shd w:val="clear" w:color="auto" w:fill="FFFFFF"/>
         </w:rPr>
+        <w:t>Trip</w:t>
+      </w:r>
+      <w:proofErr w:type="spellEnd"/>
+      <w:r>
+        <w:rPr>
+          <w:rFonts w:eastAsia="Calibri" w:cs="Calibri"/>
+          <w:color w:val="00000A"/>
+          <w:shd w:val="clear" w:color="auto" w:fill="FFFFFF"/>
+        </w:rPr>
         <w:t xml:space="preserve"> no tenía navegabilidad en la entrega pasada. En esta nueva entrega le hemos añadido una navegabilidad bidireccional, como se muestra en la siguiente imagen:</w:t>
       </w:r>
+    </w:p>
+    <w:p>
+      <w:pPr>
+        <w:spacing w:after="200" w:line="240" w:lineRule="exact"/>
+        <w:rPr>
+          <w:rFonts w:eastAsia="Calibri" w:cs="Calibri"/>
+          <w:color w:val="00000A"/>
+          <w:shd w:val="clear" w:color="auto" w:fill="FFFFFF"/>
+        </w:rPr>
+      </w:pPr>
+    </w:p>
+    <w:p>
+      <w:pPr>
+        <w:spacing w:after="200" w:line="240" w:lineRule="exact"/>
+        <w:rPr>
+          <w:rFonts w:eastAsia="Calibri" w:cs="Calibri"/>
+          <w:b/>
+          <w:color w:val="00000A"/>
+          <w:shd w:val="clear" w:color="auto" w:fill="FFFFFF"/>
+        </w:rPr>
+      </w:pPr>
+      <w:r>
+        <w:rPr>
+          <w:rFonts w:eastAsia="Calibri" w:cs="Calibri"/>
+          <w:b/>
+          <w:color w:val="00000A"/>
+          <w:shd w:val="clear" w:color="auto" w:fill="FFFFFF"/>
+        </w:rPr>
+        <w:t>Antes:</w:t>
+      </w:r>
+    </w:p>
+    <w:p>
+      <w:pPr>
+        <w:spacing w:after="200" w:line="240" w:lineRule="exact"/>
+        <w:rPr>
+          <w:rFonts w:eastAsia="Calibri" w:cs="Calibri"/>
+          <w:b/>
+          <w:color w:val="00000A"/>
+          <w:shd w:val="clear" w:color="auto" w:fill="FFFFFF"/>
+        </w:rPr>
+      </w:pPr>
+      <w:r>
+        <w:drawing>
+          <wp:anchor distT="0" distB="0" distL="114300" distR="114300" simplePos="0" relativeHeight="251655680" behindDoc="0" locked="0" layoutInCell="1" allowOverlap="1" wp14:anchorId="6F12B917">
+            <wp:simplePos x="0" y="0"/>
+            <wp:positionH relativeFrom="column">
+              <wp:posOffset>474345</wp:posOffset>
+            </wp:positionH>
+            <wp:positionV relativeFrom="paragraph">
+              <wp:posOffset>98425</wp:posOffset>
+            </wp:positionV>
+            <wp:extent cx="2617470" cy="4206240"/>
+            <wp:effectExtent l="0" t="0" r="0" b="0"/>
+            <wp:wrapSquare wrapText="bothSides"/>
+            <wp:docPr id="12" name="Imagen 12"/>
+            <wp:cNvGraphicFramePr>
+              <a:graphicFrameLocks xmlns:a="http://schemas.openxmlformats.org/drawingml/2006/main" noChangeAspect="1"/>
+            </wp:cNvGraphicFramePr>
+            <a:graphic xmlns:a="http://schemas.openxmlformats.org/drawingml/2006/main">
+              <a:graphicData uri="http://schemas.openxmlformats.org/drawingml/2006/picture">
+                <pic:pic xmlns:pic="http://schemas.openxmlformats.org/drawingml/2006/picture">
+                  <pic:nvPicPr>
+                    <pic:cNvPr id="1" name=""/>
+                    <pic:cNvPicPr/>
+                  </pic:nvPicPr>
+                  <pic:blipFill>
+                    <a:blip r:embed="rId9">
+                      <a:extLst>
+                        <a:ext uri="{28A0092B-C50C-407E-A947-70E740481C1C}">
+                          <a14:useLocalDpi xmlns:a14="http://schemas.microsoft.com/office/drawing/2010/main" val="0"/>
+                        </a:ext>
+                      </a:extLst>
+                    </a:blip>
+                    <a:stretch>
+                      <a:fillRect/>
+                    </a:stretch>
+                  </pic:blipFill>
+                  <pic:spPr>
+                    <a:xfrm>
+                      <a:off x="0" y="0"/>
+                      <a:ext cx="2617470" cy="4206240"/>
+                    </a:xfrm>
+                    <a:prstGeom prst="rect">
+                      <a:avLst/>
+                    </a:prstGeom>
+                  </pic:spPr>
+                </pic:pic>
+              </a:graphicData>
+            </a:graphic>
+            <wp14:sizeRelH relativeFrom="margin">
+              <wp14:pctWidth>0</wp14:pctWidth>
+            </wp14:sizeRelH>
+            <wp14:sizeRelV relativeFrom="margin">
+              <wp14:pctHeight>0</wp14:pctHeight>
+            </wp14:sizeRelV>
+          </wp:anchor>
+        </w:drawing>
+      </w:r>
+    </w:p>
+    <w:p>
+      <w:pPr>
+        <w:spacing w:after="200" w:line="240" w:lineRule="exact"/>
+        <w:rPr>
+          <w:b/>
+        </w:rPr>
+      </w:pPr>
     </w:p>
     <w:p>
       <w:pPr>
@@ -258,6 +733,90 @@
           <w:highlight w:val="white"/>
         </w:rPr>
       </w:pPr>
+    </w:p>
+    <w:p>
+      <w:pPr>
+        <w:spacing w:after="200" w:line="276" w:lineRule="auto"/>
+      </w:pPr>
+    </w:p>
+    <w:p>
+      <w:pPr>
+        <w:spacing w:after="200" w:line="276" w:lineRule="auto"/>
+      </w:pPr>
+    </w:p>
+    <w:p>
+      <w:pPr>
+        <w:spacing w:after="200" w:line="276" w:lineRule="auto"/>
+      </w:pPr>
+    </w:p>
+    <w:p>
+      <w:pPr>
+        <w:spacing w:after="200" w:line="276" w:lineRule="auto"/>
+      </w:pPr>
+    </w:p>
+    <w:p>
+      <w:pPr>
+        <w:spacing w:after="200" w:line="276" w:lineRule="auto"/>
+      </w:pPr>
+    </w:p>
+    <w:p>
+      <w:pPr>
+        <w:spacing w:after="200" w:line="276" w:lineRule="auto"/>
+      </w:pPr>
+    </w:p>
+    <w:p>
+      <w:pPr>
+        <w:spacing w:after="200" w:line="276" w:lineRule="auto"/>
+      </w:pPr>
+    </w:p>
+    <w:p>
+      <w:pPr>
+        <w:spacing w:after="200" w:line="276" w:lineRule="auto"/>
+      </w:pPr>
+    </w:p>
+    <w:p>
+      <w:pPr>
+        <w:spacing w:after="200" w:line="276" w:lineRule="auto"/>
+      </w:pPr>
+    </w:p>
+    <w:p>
+      <w:pPr>
+        <w:spacing w:after="200" w:line="276" w:lineRule="auto"/>
+      </w:pPr>
+    </w:p>
+    <w:p>
+      <w:pPr>
+        <w:spacing w:after="200" w:line="276" w:lineRule="auto"/>
+      </w:pPr>
+    </w:p>
+    <w:p>
+      <w:pPr>
+        <w:spacing w:after="200" w:line="276" w:lineRule="auto"/>
+      </w:pPr>
+    </w:p>
+    <w:p>
+      <w:pPr>
+        <w:spacing w:after="200" w:line="276" w:lineRule="auto"/>
+        <w:rPr>
+          <w:b/>
+          <w:u w:val="single"/>
+        </w:rPr>
+      </w:pPr>
+      <w:r>
+        <w:rPr>
+          <w:b/>
+        </w:rPr>
+        <w:t>Después:</w:t>
+      </w:r>
+    </w:p>
+    <w:p>
+      <w:pPr>
+        <w:spacing w:after="200" w:line="276" w:lineRule="auto"/>
+        <w:rPr>
+          <w:b/>
+          <w:u w:val="single"/>
+        </w:rPr>
+      </w:pPr>
       <w:r>
         <w:rPr>
           <w:rFonts w:eastAsia="Calibri" w:cs="Calibri"/>
@@ -266,15 +825,15 @@
           <w:highlight w:val="white"/>
         </w:rPr>
         <w:drawing>
-          <wp:anchor distT="0" distB="0" distL="0" distR="0" simplePos="0" relativeHeight="4" behindDoc="0" locked="0" layoutInCell="1" allowOverlap="1">
+          <wp:anchor distT="0" distB="0" distL="0" distR="0" simplePos="0" relativeHeight="251647488" behindDoc="0" locked="0" layoutInCell="1" allowOverlap="1">
             <wp:simplePos x="0" y="0"/>
             <wp:positionH relativeFrom="column">
-              <wp:align>center</wp:align>
+              <wp:posOffset>588645</wp:posOffset>
             </wp:positionH>
             <wp:positionV relativeFrom="paragraph">
-              <wp:align>top</wp:align>
+              <wp:posOffset>5080</wp:posOffset>
             </wp:positionV>
-            <wp:extent cx="4098925" cy="3668395"/>
+            <wp:extent cx="3893820" cy="3483610"/>
             <wp:effectExtent l="0" t="0" r="0" b="0"/>
             <wp:wrapSquare wrapText="largest"/>
             <wp:docPr id="3" name="Imagen1"/>
@@ -291,7 +850,7 @@
                     </pic:cNvPicPr>
                   </pic:nvPicPr>
                   <pic:blipFill>
-                    <a:blip r:embed="rId7"/>
+                    <a:blip r:embed="rId10"/>
                     <a:stretch>
                       <a:fillRect/>
                     </a:stretch>
@@ -299,7 +858,7 @@
                   <pic:spPr bwMode="auto">
                     <a:xfrm>
                       <a:off x="0" y="0"/>
-                      <a:ext cx="4098925" cy="3668395"/>
+                      <a:ext cx="3893820" cy="3483610"/>
                     </a:xfrm>
                     <a:prstGeom prst="rect">
                       <a:avLst/>
@@ -308,6 +867,12 @@
                 </pic:pic>
               </a:graphicData>
             </a:graphic>
+            <wp14:sizeRelH relativeFrom="margin">
+              <wp14:pctWidth>0</wp14:pctWidth>
+            </wp14:sizeRelH>
+            <wp14:sizeRelV relativeFrom="margin">
+              <wp14:pctHeight>0</wp14:pctHeight>
+            </wp14:sizeRelV>
           </wp:anchor>
         </w:drawing>
       </w:r>
@@ -315,96 +880,10 @@
     <w:p>
       <w:pPr>
         <w:spacing w:after="200" w:line="276" w:lineRule="auto"/>
-      </w:pPr>
-    </w:p>
-    <w:p>
-      <w:pPr>
-        <w:spacing w:after="200" w:line="276" w:lineRule="auto"/>
-      </w:pPr>
-    </w:p>
-    <w:p>
-      <w:pPr>
-        <w:spacing w:after="200" w:line="276" w:lineRule="auto"/>
-      </w:pPr>
-    </w:p>
-    <w:p>
-      <w:pPr>
-        <w:spacing w:after="200" w:line="276" w:lineRule="auto"/>
-      </w:pPr>
-    </w:p>
-    <w:p>
-      <w:pPr>
-        <w:spacing w:after="200" w:line="276" w:lineRule="auto"/>
-      </w:pPr>
-    </w:p>
-    <w:p>
-      <w:pPr>
-        <w:spacing w:after="200" w:line="276" w:lineRule="auto"/>
-      </w:pPr>
-    </w:p>
-    <w:p>
-      <w:pPr>
-        <w:spacing w:after="200" w:line="276" w:lineRule="auto"/>
-      </w:pPr>
-    </w:p>
-    <w:p>
-      <w:pPr>
-        <w:spacing w:after="200" w:line="276" w:lineRule="auto"/>
-      </w:pPr>
-    </w:p>
-    <w:p>
-      <w:pPr>
-        <w:spacing w:after="200" w:line="276" w:lineRule="auto"/>
-      </w:pPr>
-    </w:p>
-    <w:p>
-      <w:pPr>
-        <w:spacing w:after="200" w:line="276" w:lineRule="auto"/>
-      </w:pPr>
-    </w:p>
-    <w:p>
-      <w:pPr>
-        <w:spacing w:after="200" w:line="276" w:lineRule="auto"/>
-      </w:pPr>
-    </w:p>
-    <w:p>
-      <w:pPr>
-        <w:spacing w:after="200" w:line="276" w:lineRule="auto"/>
-      </w:pPr>
-    </w:p>
-    <w:p>
-      <w:pPr>
-        <w:spacing w:after="200" w:line="276" w:lineRule="auto"/>
-      </w:pPr>
-    </w:p>
-    <w:p>
-      <w:pPr>
-        <w:spacing w:after="200" w:line="276" w:lineRule="auto"/>
-      </w:pPr>
-    </w:p>
-    <w:p>
-      <w:pPr>
-        <w:spacing w:after="200" w:line="276" w:lineRule="auto"/>
-      </w:pPr>
-    </w:p>
-    <w:p>
-      <w:pPr>
-        <w:spacing w:after="200" w:line="276" w:lineRule="auto"/>
-      </w:pPr>
-    </w:p>
-    <w:p>
-      <w:pPr>
-        <w:spacing w:after="200" w:line="276" w:lineRule="auto"/>
-      </w:pPr>
-    </w:p>
-    <w:p>
-      <w:pPr>
-        <w:spacing w:after="200" w:line="276" w:lineRule="auto"/>
-      </w:pPr>
-    </w:p>
-    <w:p>
-      <w:pPr>
-        <w:spacing w:after="200" w:line="276" w:lineRule="auto"/>
+        <w:rPr>
+          <w:b/>
+          <w:u w:val="single"/>
+        </w:rPr>
       </w:pPr>
     </w:p>
     <w:p>
@@ -460,6 +939,82 @@
       <w:proofErr w:type="spellEnd"/>
       <w:r>
         <w:t xml:space="preserve"> folder y actor</w:t>
+      </w:r>
+    </w:p>
+    <w:p>
+      <w:pPr>
+        <w:spacing w:after="200" w:line="276" w:lineRule="auto"/>
+        <w:rPr>
+          <w:b/>
+        </w:rPr>
+      </w:pPr>
+      <w:r>
+        <w:rPr>
+          <w:b/>
+        </w:rPr>
+        <w:t>Antes:</w:t>
+      </w:r>
+    </w:p>
+    <w:p>
+      <w:pPr>
+        <w:spacing w:after="200" w:line="276" w:lineRule="auto"/>
+        <w:rPr>
+          <w:b/>
+        </w:rPr>
+      </w:pPr>
+      <w:r>
+        <w:rPr>
+          <w:noProof/>
+        </w:rPr>
+        <w:drawing>
+          <wp:inline distT="0" distB="0" distL="0" distR="0" wp14:anchorId="6BA9575E" wp14:editId="449D34FB">
+            <wp:extent cx="5400040" cy="2892425"/>
+            <wp:effectExtent l="0" t="0" r="0" b="0"/>
+            <wp:docPr id="14" name="Imagen 14"/>
+            <wp:cNvGraphicFramePr>
+              <a:graphicFrameLocks xmlns:a="http://schemas.openxmlformats.org/drawingml/2006/main" noChangeAspect="1"/>
+            </wp:cNvGraphicFramePr>
+            <a:graphic xmlns:a="http://schemas.openxmlformats.org/drawingml/2006/main">
+              <a:graphicData uri="http://schemas.openxmlformats.org/drawingml/2006/picture">
+                <pic:pic xmlns:pic="http://schemas.openxmlformats.org/drawingml/2006/picture">
+                  <pic:nvPicPr>
+                    <pic:cNvPr id="1" name=""/>
+                    <pic:cNvPicPr/>
+                  </pic:nvPicPr>
+                  <pic:blipFill>
+                    <a:blip r:embed="rId11"/>
+                    <a:stretch>
+                      <a:fillRect/>
+                    </a:stretch>
+                  </pic:blipFill>
+                  <pic:spPr>
+                    <a:xfrm>
+                      <a:off x="0" y="0"/>
+                      <a:ext cx="5400040" cy="2892425"/>
+                    </a:xfrm>
+                    <a:prstGeom prst="rect">
+                      <a:avLst/>
+                    </a:prstGeom>
+                  </pic:spPr>
+                </pic:pic>
+              </a:graphicData>
+            </a:graphic>
+          </wp:inline>
+        </w:drawing>
+      </w:r>
+    </w:p>
+    <w:p>
+      <w:pPr>
+        <w:spacing w:after="200" w:line="276" w:lineRule="auto"/>
+        <w:rPr>
+          <w:b/>
+        </w:rPr>
+      </w:pPr>
+      <w:r>
+        <w:rPr>
+          <w:b/>
+        </w:rPr>
+        <w:t>Después:</w:t>
       </w:r>
     </w:p>
     <w:p>
@@ -488,7 +1043,7 @@
                     </pic:cNvPicPr>
                   </pic:nvPicPr>
                   <pic:blipFill>
-                    <a:blip r:embed="rId8">
+                    <a:blip r:embed="rId12">
                       <a:extLst>
                         <a:ext uri="{28A0092B-C50C-407E-A947-70E740481C1C}">
                           <a14:useLocalDpi xmlns:a14="http://schemas.microsoft.com/office/drawing/2010/main" val="0"/>
@@ -572,7 +1127,15 @@
       </w:r>
       <w:proofErr w:type="spellEnd"/>
       <w:r>
-        <w:t xml:space="preserve"> no permite más de 10 dígitos, por tanto no se podía meter una tarjeta de crédito, se ha pensado en ponerlo en forma de </w:t>
+        <w:t xml:space="preserve"> no permite más de 10 dígitos, por </w:t>
+      </w:r>
+      <w:proofErr w:type="gramStart"/>
+      <w:r>
+        <w:t>tanto</w:t>
+      </w:r>
+      <w:proofErr w:type="gramEnd"/>
+      <w:r>
+        <w:t xml:space="preserve"> no se podía meter una tarjeta de crédito, se ha pensado en ponerlo en forma de </w:t>
       </w:r>
       <w:proofErr w:type="spellStart"/>
       <w:r>
@@ -580,22 +1143,67 @@
       </w:r>
       <w:proofErr w:type="spellEnd"/>
       <w:r>
-        <w:t xml:space="preserve"> y se le ha añadido un patrón que compruebe que se han introducido 16 dígitos.</w:t>
-      </w:r>
-    </w:p>
-    <w:p>
-      <w:pPr>
-        <w:spacing w:after="200" w:line="276" w:lineRule="auto"/>
-      </w:pPr>
-      <w:r>
-        <w:rPr>
-          <w:noProof/>
-        </w:rPr>
+        <w:t xml:space="preserve"> y se le ha añ</w:t>
+      </w:r>
+      <w:r>
+        <w:t xml:space="preserve">adido la restricción de </w:t>
+      </w:r>
+      <w:proofErr w:type="spellStart"/>
+      <w:r>
+        <w:t>CreditCardNumber</w:t>
+      </w:r>
+      <w:proofErr w:type="spellEnd"/>
+      <w:r>
+        <w:t>.</w:t>
+      </w:r>
+    </w:p>
+    <w:p>
+      <w:pPr>
+        <w:spacing w:after="200" w:line="276" w:lineRule="auto"/>
+        <w:rPr>
+          <w:b/>
+        </w:rPr>
+      </w:pPr>
+      <w:r>
+        <w:rPr>
+          <w:b/>
+        </w:rPr>
+        <w:t>Antes:</w:t>
+      </w:r>
+    </w:p>
+    <w:p>
+      <w:pPr>
+        <w:spacing w:after="200" w:line="276" w:lineRule="auto"/>
+        <w:rPr>
+          <w:b/>
+        </w:rPr>
+      </w:pPr>
+    </w:p>
+    <w:p>
+      <w:pPr>
+        <w:spacing w:after="200" w:line="276" w:lineRule="auto"/>
+        <w:rPr>
+          <w:b/>
+        </w:rPr>
+      </w:pPr>
+      <w:r>
+        <w:rPr>
+          <w:noProof/>
+        </w:rPr>
+        <w:lastRenderedPageBreak/>
         <w:drawing>
-          <wp:inline distT="0" distB="0" distL="0" distR="0">
-            <wp:extent cx="4438650" cy="2400300"/>
+          <wp:anchor distT="0" distB="0" distL="114300" distR="114300" simplePos="0" relativeHeight="251661312" behindDoc="0" locked="0" layoutInCell="1" allowOverlap="1" wp14:anchorId="4F2020E0">
+            <wp:simplePos x="0" y="0"/>
+            <wp:positionH relativeFrom="column">
+              <wp:posOffset>1282065</wp:posOffset>
+            </wp:positionH>
+            <wp:positionV relativeFrom="paragraph">
+              <wp:posOffset>-274955</wp:posOffset>
+            </wp:positionV>
+            <wp:extent cx="2419350" cy="1638300"/>
             <wp:effectExtent l="0" t="0" r="0" b="0"/>
-            <wp:docPr id="5" name="Imagen 5"/>
+            <wp:wrapSquare wrapText="bothSides"/>
+            <wp:docPr id="15" name="Imagen 15"/>
             <wp:cNvGraphicFramePr>
               <a:graphicFrameLocks xmlns:a="http://schemas.openxmlformats.org/drawingml/2006/main" noChangeAspect="1"/>
             </wp:cNvGraphicFramePr>
@@ -603,36 +1211,424 @@
               <a:graphicData uri="http://schemas.openxmlformats.org/drawingml/2006/picture">
                 <pic:pic xmlns:pic="http://schemas.openxmlformats.org/drawingml/2006/picture">
                   <pic:nvPicPr>
-                    <pic:cNvPr id="0" name="Picture 1"/>
-                    <pic:cNvPicPr>
-                      <a:picLocks noChangeAspect="1" noChangeArrowheads="1"/>
-                    </pic:cNvPicPr>
+                    <pic:cNvPr id="1" name=""/>
+                    <pic:cNvPicPr/>
                   </pic:nvPicPr>
                   <pic:blipFill>
-                    <a:blip r:embed="rId9">
+                    <a:blip r:embed="rId13">
                       <a:extLst>
                         <a:ext uri="{28A0092B-C50C-407E-A947-70E740481C1C}">
                           <a14:useLocalDpi xmlns:a14="http://schemas.microsoft.com/office/drawing/2010/main" val="0"/>
                         </a:ext>
                       </a:extLst>
                     </a:blip>
-                    <a:srcRect/>
                     <a:stretch>
                       <a:fillRect/>
                     </a:stretch>
                   </pic:blipFill>
-                  <pic:spPr bwMode="auto">
+                  <pic:spPr>
                     <a:xfrm>
                       <a:off x="0" y="0"/>
-                      <a:ext cx="4438650" cy="2400300"/>
+                      <a:ext cx="2419350" cy="1638300"/>
                     </a:xfrm>
                     <a:prstGeom prst="rect">
                       <a:avLst/>
                     </a:prstGeom>
-                    <a:noFill/>
-                    <a:ln>
-                      <a:noFill/>
-                    </a:ln>
+                  </pic:spPr>
+                </pic:pic>
+              </a:graphicData>
+            </a:graphic>
+          </wp:anchor>
+        </w:drawing>
+      </w:r>
+    </w:p>
+    <w:p>
+      <w:pPr>
+        <w:spacing w:after="200" w:line="276" w:lineRule="auto"/>
+      </w:pPr>
+    </w:p>
+    <w:p>
+      <w:pPr>
+        <w:spacing w:after="200" w:line="276" w:lineRule="auto"/>
+      </w:pPr>
+    </w:p>
+    <w:p>
+      <w:pPr>
+        <w:spacing w:after="200" w:line="276" w:lineRule="auto"/>
+      </w:pPr>
+    </w:p>
+    <w:p>
+      <w:pPr>
+        <w:spacing w:after="200" w:line="276" w:lineRule="auto"/>
+      </w:pPr>
+    </w:p>
+    <w:p>
+      <w:pPr>
+        <w:spacing w:after="200" w:line="276" w:lineRule="auto"/>
+      </w:pPr>
+    </w:p>
+    <w:p>
+      <w:pPr>
+        <w:spacing w:after="200" w:line="276" w:lineRule="auto"/>
+      </w:pPr>
+    </w:p>
+    <w:p>
+      <w:pPr>
+        <w:spacing w:after="200" w:line="276" w:lineRule="auto"/>
+        <w:rPr>
+          <w:b/>
+        </w:rPr>
+      </w:pPr>
+      <w:r>
+        <w:rPr>
+          <w:b/>
+        </w:rPr>
+        <w:t>Después:</w:t>
+      </w:r>
+    </w:p>
+    <w:p>
+      <w:pPr>
+        <w:spacing w:after="200" w:line="276" w:lineRule="auto"/>
+        <w:rPr>
+          <w:b/>
+        </w:rPr>
+      </w:pPr>
+      <w:r>
+        <w:rPr>
+          <w:noProof/>
+        </w:rPr>
+        <w:drawing>
+          <wp:anchor distT="0" distB="0" distL="114300" distR="114300" simplePos="0" relativeHeight="251657728" behindDoc="0" locked="0" layoutInCell="1" allowOverlap="1" wp14:anchorId="1F2E4A0D">
+            <wp:simplePos x="0" y="0"/>
+            <wp:positionH relativeFrom="column">
+              <wp:posOffset>931545</wp:posOffset>
+            </wp:positionH>
+            <wp:positionV relativeFrom="paragraph">
+              <wp:posOffset>149860</wp:posOffset>
+            </wp:positionV>
+            <wp:extent cx="2872740" cy="1763209"/>
+            <wp:effectExtent l="0" t="0" r="0" b="0"/>
+            <wp:wrapSquare wrapText="bothSides"/>
+            <wp:docPr id="16" name="Imagen 16"/>
+            <wp:cNvGraphicFramePr>
+              <a:graphicFrameLocks xmlns:a="http://schemas.openxmlformats.org/drawingml/2006/main" noChangeAspect="1"/>
+            </wp:cNvGraphicFramePr>
+            <a:graphic xmlns:a="http://schemas.openxmlformats.org/drawingml/2006/main">
+              <a:graphicData uri="http://schemas.openxmlformats.org/drawingml/2006/picture">
+                <pic:pic xmlns:pic="http://schemas.openxmlformats.org/drawingml/2006/picture">
+                  <pic:nvPicPr>
+                    <pic:cNvPr id="1" name=""/>
+                    <pic:cNvPicPr/>
+                  </pic:nvPicPr>
+                  <pic:blipFill>
+                    <a:blip r:embed="rId14">
+                      <a:extLst>
+                        <a:ext uri="{28A0092B-C50C-407E-A947-70E740481C1C}">
+                          <a14:useLocalDpi xmlns:a14="http://schemas.microsoft.com/office/drawing/2010/main" val="0"/>
+                        </a:ext>
+                      </a:extLst>
+                    </a:blip>
+                    <a:stretch>
+                      <a:fillRect/>
+                    </a:stretch>
+                  </pic:blipFill>
+                  <pic:spPr>
+                    <a:xfrm>
+                      <a:off x="0" y="0"/>
+                      <a:ext cx="2872740" cy="1763209"/>
+                    </a:xfrm>
+                    <a:prstGeom prst="rect">
+                      <a:avLst/>
+                    </a:prstGeom>
+                  </pic:spPr>
+                </pic:pic>
+              </a:graphicData>
+            </a:graphic>
+          </wp:anchor>
+        </w:drawing>
+      </w:r>
+    </w:p>
+    <w:p>
+      <w:pPr>
+        <w:spacing w:after="200" w:line="276" w:lineRule="auto"/>
+        <w:rPr>
+          <w:b/>
+        </w:rPr>
+      </w:pPr>
+    </w:p>
+    <w:p>
+      <w:pPr>
+        <w:spacing w:after="200" w:line="276" w:lineRule="auto"/>
+      </w:pPr>
+    </w:p>
+    <w:p>
+      <w:pPr>
+        <w:spacing w:after="200" w:line="276" w:lineRule="auto"/>
+      </w:pPr>
+    </w:p>
+    <w:p>
+      <w:pPr>
+        <w:spacing w:after="200" w:line="276" w:lineRule="auto"/>
+      </w:pPr>
+    </w:p>
+    <w:p>
+      <w:pPr>
+        <w:spacing w:after="200" w:line="276" w:lineRule="auto"/>
+      </w:pPr>
+    </w:p>
+    <w:p>
+      <w:pPr>
+        <w:spacing w:after="200" w:line="276" w:lineRule="auto"/>
+      </w:pPr>
+    </w:p>
+    <w:p>
+      <w:pPr>
+        <w:spacing w:after="200" w:line="276" w:lineRule="auto"/>
+        <w:rPr>
+          <w:u w:val="single"/>
+        </w:rPr>
+      </w:pPr>
+      <w:r>
+        <w:rPr>
+          <w:u w:val="single"/>
+        </w:rPr>
+        <w:t>Reunión 22/10/2017</w:t>
+      </w:r>
+    </w:p>
+    <w:p>
+      <w:pPr>
+        <w:spacing w:after="200" w:line="276" w:lineRule="auto"/>
+        <w:ind w:left="360"/>
+      </w:pPr>
+    </w:p>
+    <w:p>
+      <w:pPr>
+        <w:spacing w:after="200" w:line="276" w:lineRule="auto"/>
+        <w:ind w:left="360"/>
+      </w:pPr>
+    </w:p>
+    <w:p>
+      <w:pPr>
+        <w:spacing w:after="200" w:line="276" w:lineRule="auto"/>
+        <w:ind w:left="360"/>
+      </w:pPr>
+    </w:p>
+    <w:p>
+      <w:pPr>
+        <w:spacing w:after="200" w:line="276" w:lineRule="auto"/>
+        <w:ind w:left="360"/>
+      </w:pPr>
+    </w:p>
+    <w:p>
+      <w:pPr>
+        <w:spacing w:after="200" w:line="276" w:lineRule="auto"/>
+        <w:ind w:left="360"/>
+      </w:pPr>
+    </w:p>
+    <w:p>
+      <w:pPr>
+        <w:spacing w:after="200" w:line="276" w:lineRule="auto"/>
+        <w:ind w:left="360"/>
+      </w:pPr>
+    </w:p>
+    <w:p>
+      <w:pPr>
+        <w:spacing w:after="200" w:line="276" w:lineRule="auto"/>
+        <w:ind w:left="360"/>
+      </w:pPr>
+    </w:p>
+    <w:p>
+      <w:pPr>
+        <w:spacing w:after="200" w:line="276" w:lineRule="auto"/>
+        <w:ind w:left="360"/>
+      </w:pPr>
+    </w:p>
+    <w:p>
+      <w:pPr>
+        <w:spacing w:after="200" w:line="276" w:lineRule="auto"/>
+        <w:ind w:left="360"/>
+      </w:pPr>
+    </w:p>
+    <w:p>
+      <w:pPr>
+        <w:spacing w:after="200" w:line="276" w:lineRule="auto"/>
+        <w:ind w:left="360"/>
+      </w:pPr>
+    </w:p>
+    <w:p>
+      <w:pPr>
+        <w:spacing w:after="200" w:line="276" w:lineRule="auto"/>
+        <w:ind w:left="360"/>
+      </w:pPr>
+    </w:p>
+    <w:p>
+      <w:pPr>
+        <w:pStyle w:val="Prrafodelista"/>
+        <w:numPr>
+          <w:ilvl w:val="0"/>
+          <w:numId w:val="2"/>
+        </w:numPr>
+        <w:spacing w:after="200" w:line="276" w:lineRule="auto"/>
+      </w:pPr>
+      <w:r>
+        <w:lastRenderedPageBreak/>
+        <w:t xml:space="preserve">Relación de Manager a </w:t>
+      </w:r>
+      <w:proofErr w:type="spellStart"/>
+      <w:r>
+        <w:t>Trip</w:t>
+      </w:r>
+      <w:proofErr w:type="spellEnd"/>
+      <w:r>
+        <w:t xml:space="preserve"> -&gt; cambiar asociación de 1 a </w:t>
+      </w:r>
+      <w:proofErr w:type="gramStart"/>
+      <w:r>
+        <w:t>0..</w:t>
+      </w:r>
+      <w:proofErr w:type="gramEnd"/>
+      <w:r>
+        <w:t xml:space="preserve">* </w:t>
+      </w:r>
+    </w:p>
+    <w:p>
+      <w:pPr>
+        <w:spacing w:after="200" w:line="276" w:lineRule="auto"/>
+        <w:ind w:left="360"/>
+        <w:rPr>
+          <w:b/>
+        </w:rPr>
+      </w:pPr>
+      <w:r>
+        <w:rPr>
+          <w:noProof/>
+        </w:rPr>
+        <w:drawing>
+          <wp:anchor distT="0" distB="0" distL="114300" distR="114300" simplePos="0" relativeHeight="251662848" behindDoc="0" locked="0" layoutInCell="1" allowOverlap="1" wp14:anchorId="53069276">
+            <wp:simplePos x="0" y="0"/>
+            <wp:positionH relativeFrom="column">
+              <wp:posOffset>588645</wp:posOffset>
+            </wp:positionH>
+            <wp:positionV relativeFrom="paragraph">
+              <wp:posOffset>412750</wp:posOffset>
+            </wp:positionV>
+            <wp:extent cx="3268980" cy="4749399"/>
+            <wp:effectExtent l="0" t="0" r="0" b="0"/>
+            <wp:wrapTopAndBottom/>
+            <wp:docPr id="17" name="Imagen 17"/>
+            <wp:cNvGraphicFramePr>
+              <a:graphicFrameLocks xmlns:a="http://schemas.openxmlformats.org/drawingml/2006/main" noChangeAspect="1"/>
+            </wp:cNvGraphicFramePr>
+            <a:graphic xmlns:a="http://schemas.openxmlformats.org/drawingml/2006/main">
+              <a:graphicData uri="http://schemas.openxmlformats.org/drawingml/2006/picture">
+                <pic:pic xmlns:pic="http://schemas.openxmlformats.org/drawingml/2006/picture">
+                  <pic:nvPicPr>
+                    <pic:cNvPr id="1" name=""/>
+                    <pic:cNvPicPr/>
+                  </pic:nvPicPr>
+                  <pic:blipFill>
+                    <a:blip r:embed="rId15">
+                      <a:extLst>
+                        <a:ext uri="{28A0092B-C50C-407E-A947-70E740481C1C}">
+                          <a14:useLocalDpi xmlns:a14="http://schemas.microsoft.com/office/drawing/2010/main" val="0"/>
+                        </a:ext>
+                      </a:extLst>
+                    </a:blip>
+                    <a:stretch>
+                      <a:fillRect/>
+                    </a:stretch>
+                  </pic:blipFill>
+                  <pic:spPr>
+                    <a:xfrm>
+                      <a:off x="0" y="0"/>
+                      <a:ext cx="3268980" cy="4749399"/>
+                    </a:xfrm>
+                    <a:prstGeom prst="rect">
+                      <a:avLst/>
+                    </a:prstGeom>
+                  </pic:spPr>
+                </pic:pic>
+              </a:graphicData>
+            </a:graphic>
+          </wp:anchor>
+        </w:drawing>
+      </w:r>
+      <w:r>
+        <w:rPr>
+          <w:b/>
+        </w:rPr>
+        <w:t>Antes:</w:t>
+      </w:r>
+    </w:p>
+    <w:p>
+      <w:pPr>
+        <w:spacing w:after="200" w:line="276" w:lineRule="auto"/>
+      </w:pPr>
+    </w:p>
+    <w:p>
+      <w:pPr>
+        <w:spacing w:after="200" w:line="276" w:lineRule="auto"/>
+        <w:rPr>
+          <w:b/>
+        </w:rPr>
+      </w:pPr>
+      <w:r>
+        <w:rPr>
+          <w:b/>
+        </w:rPr>
+        <w:tab/>
+        <w:t>Después:</w:t>
+      </w:r>
+    </w:p>
+    <w:p>
+      <w:pPr>
+        <w:spacing w:after="200" w:line="276" w:lineRule="auto"/>
+        <w:rPr>
+          <w:b/>
+        </w:rPr>
+      </w:pPr>
+    </w:p>
+    <w:p>
+      <w:pPr>
+        <w:spacing w:after="200" w:line="276" w:lineRule="auto"/>
+        <w:rPr>
+          <w:b/>
+        </w:rPr>
+      </w:pPr>
+      <w:r>
+        <w:rPr>
+          <w:noProof/>
+        </w:rPr>
+        <w:lastRenderedPageBreak/>
+        <w:drawing>
+          <wp:inline distT="0" distB="0" distL="0" distR="0" wp14:anchorId="23EEF616" wp14:editId="019A35FF">
+            <wp:extent cx="3634740" cy="5283209"/>
+            <wp:effectExtent l="0" t="0" r="0" b="0"/>
+            <wp:docPr id="18" name="Imagen 18"/>
+            <wp:cNvGraphicFramePr>
+              <a:graphicFrameLocks xmlns:a="http://schemas.openxmlformats.org/drawingml/2006/main" noChangeAspect="1"/>
+            </wp:cNvGraphicFramePr>
+            <a:graphic xmlns:a="http://schemas.openxmlformats.org/drawingml/2006/main">
+              <a:graphicData uri="http://schemas.openxmlformats.org/drawingml/2006/picture">
+                <pic:pic xmlns:pic="http://schemas.openxmlformats.org/drawingml/2006/picture">
+                  <pic:nvPicPr>
+                    <pic:cNvPr id="1" name=""/>
+                    <pic:cNvPicPr/>
+                  </pic:nvPicPr>
+                  <pic:blipFill>
+                    <a:blip r:embed="rId16"/>
+                    <a:stretch>
+                      <a:fillRect/>
+                    </a:stretch>
+                  </pic:blipFill>
+                  <pic:spPr>
+                    <a:xfrm>
+                      <a:off x="0" y="0"/>
+                      <a:ext cx="3646223" cy="5299900"/>
+                    </a:xfrm>
+                    <a:prstGeom prst="rect">
+                      <a:avLst/>
+                    </a:prstGeom>
                   </pic:spPr>
                 </pic:pic>
               </a:graphicData>
@@ -643,35 +1639,6 @@
     </w:p>
     <w:p>
       <w:pPr>
-        <w:spacing w:after="200" w:line="276" w:lineRule="auto"/>
-      </w:pPr>
-    </w:p>
-    <w:p>
-      <w:pPr>
-        <w:spacing w:after="200" w:line="276" w:lineRule="auto"/>
-      </w:pPr>
-    </w:p>
-    <w:p>
-      <w:pPr>
-        <w:spacing w:after="200" w:line="276" w:lineRule="auto"/>
-      </w:pPr>
-    </w:p>
-    <w:p>
-      <w:pPr>
-        <w:spacing w:after="200" w:line="276" w:lineRule="auto"/>
-        <w:rPr>
-          <w:u w:val="single"/>
-        </w:rPr>
-      </w:pPr>
-      <w:r>
-        <w:rPr>
-          <w:u w:val="single"/>
-        </w:rPr>
-        <w:t>Reunión 22/10/2017</w:t>
-      </w:r>
-    </w:p>
-    <w:p>
-      <w:pPr>
         <w:pStyle w:val="Prrafodelista"/>
         <w:numPr>
           <w:ilvl w:val="0"/>
@@ -684,7 +1651,7 @@
       </w:r>
       <w:proofErr w:type="spellStart"/>
       <w:r>
-        <w:t>Trip</w:t>
+        <w:t>Class</w:t>
       </w:r>
       <w:proofErr w:type="spellEnd"/>
       <w:r>
@@ -696,8 +1663,261 @@
       </w:r>
       <w:proofErr w:type="gramEnd"/>
       <w:r>
-        <w:t xml:space="preserve">* </w:t>
-      </w:r>
+        <w:t>*</w:t>
+      </w:r>
+      <w:r>
+        <w:t xml:space="preserve"> y cortamos la navegabilidad en el 0..*. </w:t>
+      </w:r>
+      <w:r>
+        <w:t xml:space="preserve"> y </w:t>
+      </w:r>
+      <w:r>
+        <w:t xml:space="preserve">Poner en entidad </w:t>
+      </w:r>
+      <w:proofErr w:type="spellStart"/>
+      <w:r>
+        <w:t>Class</w:t>
+      </w:r>
+      <w:proofErr w:type="spellEnd"/>
+      <w:r>
+        <w:t xml:space="preserve"> a </w:t>
+      </w:r>
+      <w:proofErr w:type="spellStart"/>
+      <w:r>
+        <w:t>SurvivalClass</w:t>
+      </w:r>
+      <w:proofErr w:type="spellEnd"/>
+      <w:r>
+        <w:t xml:space="preserve">. </w:t>
+      </w:r>
+    </w:p>
+    <w:p>
+      <w:pPr>
+        <w:pStyle w:val="Prrafodelista"/>
+        <w:spacing w:after="200" w:line="276" w:lineRule="auto"/>
+      </w:pPr>
+    </w:p>
+    <w:p>
+      <w:pPr>
+        <w:spacing w:after="200" w:line="276" w:lineRule="auto"/>
+        <w:ind w:left="360"/>
+        <w:rPr>
+          <w:b/>
+        </w:rPr>
+      </w:pPr>
+      <w:r>
+        <w:rPr>
+          <w:noProof/>
+        </w:rPr>
+        <w:drawing>
+          <wp:anchor distT="0" distB="0" distL="114300" distR="114300" simplePos="0" relativeHeight="251667968" behindDoc="1" locked="0" layoutInCell="1" allowOverlap="1" wp14:anchorId="42264776">
+            <wp:simplePos x="0" y="0"/>
+            <wp:positionH relativeFrom="column">
+              <wp:posOffset>477636</wp:posOffset>
+            </wp:positionH>
+            <wp:positionV relativeFrom="paragraph">
+              <wp:posOffset>175952</wp:posOffset>
+            </wp:positionV>
+            <wp:extent cx="3756660" cy="3282315"/>
+            <wp:effectExtent l="0" t="0" r="0" b="0"/>
+            <wp:wrapTight wrapText="bothSides">
+              <wp:wrapPolygon edited="0">
+                <wp:start x="0" y="0"/>
+                <wp:lineTo x="0" y="21437"/>
+                <wp:lineTo x="21469" y="21437"/>
+                <wp:lineTo x="21469" y="0"/>
+                <wp:lineTo x="0" y="0"/>
+              </wp:wrapPolygon>
+            </wp:wrapTight>
+            <wp:docPr id="19" name="Imagen 19"/>
+            <wp:cNvGraphicFramePr>
+              <a:graphicFrameLocks xmlns:a="http://schemas.openxmlformats.org/drawingml/2006/main" noChangeAspect="1"/>
+            </wp:cNvGraphicFramePr>
+            <a:graphic xmlns:a="http://schemas.openxmlformats.org/drawingml/2006/main">
+              <a:graphicData uri="http://schemas.openxmlformats.org/drawingml/2006/picture">
+                <pic:pic xmlns:pic="http://schemas.openxmlformats.org/drawingml/2006/picture">
+                  <pic:nvPicPr>
+                    <pic:cNvPr id="1" name=""/>
+                    <pic:cNvPicPr/>
+                  </pic:nvPicPr>
+                  <pic:blipFill>
+                    <a:blip r:embed="rId17">
+                      <a:extLst>
+                        <a:ext uri="{28A0092B-C50C-407E-A947-70E740481C1C}">
+                          <a14:useLocalDpi xmlns:a14="http://schemas.microsoft.com/office/drawing/2010/main" val="0"/>
+                        </a:ext>
+                      </a:extLst>
+                    </a:blip>
+                    <a:stretch>
+                      <a:fillRect/>
+                    </a:stretch>
+                  </pic:blipFill>
+                  <pic:spPr>
+                    <a:xfrm>
+                      <a:off x="0" y="0"/>
+                      <a:ext cx="3756660" cy="3282315"/>
+                    </a:xfrm>
+                    <a:prstGeom prst="rect">
+                      <a:avLst/>
+                    </a:prstGeom>
+                  </pic:spPr>
+                </pic:pic>
+              </a:graphicData>
+            </a:graphic>
+          </wp:anchor>
+        </w:drawing>
+      </w:r>
+      <w:r>
+        <w:rPr>
+          <w:b/>
+        </w:rPr>
+        <w:t>Antes:</w:t>
+      </w:r>
+    </w:p>
+    <w:p>
+      <w:pPr>
+        <w:spacing w:after="200" w:line="276" w:lineRule="auto"/>
+        <w:ind w:left="360"/>
+        <w:rPr>
+          <w:b/>
+        </w:rPr>
+      </w:pPr>
+    </w:p>
+    <w:p>
+      <w:pPr>
+        <w:spacing w:after="200" w:line="276" w:lineRule="auto"/>
+        <w:ind w:left="360"/>
+        <w:rPr>
+          <w:b/>
+        </w:rPr>
+      </w:pPr>
+    </w:p>
+    <w:p>
+      <w:pPr>
+        <w:spacing w:after="200" w:line="276" w:lineRule="auto"/>
+        <w:ind w:left="360"/>
+        <w:rPr>
+          <w:b/>
+        </w:rPr>
+      </w:pPr>
+    </w:p>
+    <w:p>
+      <w:pPr>
+        <w:spacing w:after="200" w:line="276" w:lineRule="auto"/>
+        <w:ind w:left="360"/>
+        <w:rPr>
+          <w:b/>
+        </w:rPr>
+      </w:pPr>
+    </w:p>
+    <w:p>
+      <w:pPr>
+        <w:spacing w:after="200" w:line="276" w:lineRule="auto"/>
+        <w:ind w:left="360"/>
+        <w:rPr>
+          <w:b/>
+        </w:rPr>
+      </w:pPr>
+    </w:p>
+    <w:p>
+      <w:pPr>
+        <w:spacing w:after="200" w:line="276" w:lineRule="auto"/>
+        <w:ind w:left="360"/>
+        <w:rPr>
+          <w:b/>
+        </w:rPr>
+      </w:pPr>
+    </w:p>
+    <w:p>
+      <w:pPr>
+        <w:spacing w:after="200" w:line="276" w:lineRule="auto"/>
+        <w:ind w:left="360"/>
+        <w:rPr>
+          <w:b/>
+        </w:rPr>
+      </w:pPr>
+    </w:p>
+    <w:p>
+      <w:pPr>
+        <w:spacing w:after="200" w:line="276" w:lineRule="auto"/>
+        <w:ind w:left="360"/>
+        <w:rPr>
+          <w:b/>
+        </w:rPr>
+      </w:pPr>
+    </w:p>
+    <w:p>
+      <w:pPr>
+        <w:spacing w:after="200" w:line="276" w:lineRule="auto"/>
+        <w:ind w:left="360"/>
+        <w:rPr>
+          <w:b/>
+        </w:rPr>
+      </w:pPr>
+      <w:r>
+        <w:rPr>
+          <w:b/>
+        </w:rPr>
+        <w:t>Después:</w:t>
+      </w:r>
+    </w:p>
+    <w:p>
+      <w:pPr>
+        <w:spacing w:after="200" w:line="276" w:lineRule="auto"/>
+        <w:ind w:left="360"/>
+        <w:rPr>
+          <w:b/>
+        </w:rPr>
+      </w:pPr>
+      <w:r>
+        <w:rPr>
+          <w:noProof/>
+        </w:rPr>
+        <w:drawing>
+          <wp:inline distT="0" distB="0" distL="0" distR="0" wp14:anchorId="3DB9CF33" wp14:editId="18EFE445">
+            <wp:extent cx="3657600" cy="2955096"/>
+            <wp:effectExtent l="0" t="0" r="0" b="0"/>
+            <wp:docPr id="20" name="Imagen 20"/>
+            <wp:cNvGraphicFramePr>
+              <a:graphicFrameLocks xmlns:a="http://schemas.openxmlformats.org/drawingml/2006/main" noChangeAspect="1"/>
+            </wp:cNvGraphicFramePr>
+            <a:graphic xmlns:a="http://schemas.openxmlformats.org/drawingml/2006/main">
+              <a:graphicData uri="http://schemas.openxmlformats.org/drawingml/2006/picture">
+                <pic:pic xmlns:pic="http://schemas.openxmlformats.org/drawingml/2006/picture">
+                  <pic:nvPicPr>
+                    <pic:cNvPr id="1" name=""/>
+                    <pic:cNvPicPr/>
+                  </pic:nvPicPr>
+                  <pic:blipFill>
+                    <a:blip r:embed="rId18"/>
+                    <a:stretch>
+                      <a:fillRect/>
+                    </a:stretch>
+                  </pic:blipFill>
+                  <pic:spPr>
+                    <a:xfrm>
+                      <a:off x="0" y="0"/>
+                      <a:ext cx="3666421" cy="2962223"/>
+                    </a:xfrm>
+                    <a:prstGeom prst="rect">
+                      <a:avLst/>
+                    </a:prstGeom>
+                  </pic:spPr>
+                </pic:pic>
+              </a:graphicData>
+            </a:graphic>
+          </wp:inline>
+        </w:drawing>
+      </w:r>
+    </w:p>
+    <w:p>
+      <w:pPr>
+        <w:spacing w:after="200" w:line="276" w:lineRule="auto"/>
+        <w:ind w:left="360"/>
+        <w:rPr>
+          <w:b/>
+        </w:rPr>
+      </w:pPr>
     </w:p>
     <w:p>
       <w:pPr>
@@ -709,28 +1929,168 @@
         <w:spacing w:after="200" w:line="276" w:lineRule="auto"/>
       </w:pPr>
       <w:r>
+        <w:t xml:space="preserve">Relación de Explorer a </w:t>
+      </w:r>
+      <w:proofErr w:type="spellStart"/>
+      <w:r>
+        <w:t>Class</w:t>
+      </w:r>
+      <w:proofErr w:type="spellEnd"/>
+      <w:r>
+        <w:t xml:space="preserve"> -&gt; </w:t>
+      </w:r>
+      <w:r>
+        <w:t xml:space="preserve">quitar la navegabilidad de </w:t>
+      </w:r>
+      <w:proofErr w:type="spellStart"/>
+      <w:r>
+        <w:t>Class</w:t>
+      </w:r>
+      <w:proofErr w:type="spellEnd"/>
+      <w:r>
+        <w:t xml:space="preserve"> para saber la lista de exploradores en una clase. </w:t>
+      </w:r>
+    </w:p>
+    <w:p>
+      <w:pPr>
+        <w:spacing w:after="200" w:line="276" w:lineRule="auto"/>
+        <w:rPr>
+          <w:b/>
+        </w:rPr>
+      </w:pPr>
+      <w:r>
+        <w:rPr>
+          <w:b/>
+        </w:rPr>
+        <w:t>Antes:</w:t>
+      </w:r>
+    </w:p>
+    <w:p>
+      <w:pPr>
+        <w:spacing w:after="200" w:line="276" w:lineRule="auto"/>
+        <w:rPr>
+          <w:b/>
+        </w:rPr>
+      </w:pPr>
+      <w:r>
+        <w:rPr>
+          <w:noProof/>
+        </w:rPr>
+        <w:drawing>
+          <wp:inline distT="0" distB="0" distL="0" distR="0" wp14:anchorId="7C2ACB77" wp14:editId="175F30B7">
+            <wp:extent cx="5400040" cy="3166110"/>
+            <wp:effectExtent l="0" t="0" r="0" b="0"/>
+            <wp:docPr id="22" name="Imagen 22"/>
+            <wp:cNvGraphicFramePr>
+              <a:graphicFrameLocks xmlns:a="http://schemas.openxmlformats.org/drawingml/2006/main" noChangeAspect="1"/>
+            </wp:cNvGraphicFramePr>
+            <a:graphic xmlns:a="http://schemas.openxmlformats.org/drawingml/2006/main">
+              <a:graphicData uri="http://schemas.openxmlformats.org/drawingml/2006/picture">
+                <pic:pic xmlns:pic="http://schemas.openxmlformats.org/drawingml/2006/picture">
+                  <pic:nvPicPr>
+                    <pic:cNvPr id="1" name=""/>
+                    <pic:cNvPicPr/>
+                  </pic:nvPicPr>
+                  <pic:blipFill>
+                    <a:blip r:embed="rId19"/>
+                    <a:stretch>
+                      <a:fillRect/>
+                    </a:stretch>
+                  </pic:blipFill>
+                  <pic:spPr>
+                    <a:xfrm>
+                      <a:off x="0" y="0"/>
+                      <a:ext cx="5400040" cy="3166110"/>
+                    </a:xfrm>
+                    <a:prstGeom prst="rect">
+                      <a:avLst/>
+                    </a:prstGeom>
+                  </pic:spPr>
+                </pic:pic>
+              </a:graphicData>
+            </a:graphic>
+          </wp:inline>
+        </w:drawing>
+      </w:r>
+    </w:p>
+    <w:p>
+      <w:pPr>
+        <w:spacing w:after="200" w:line="276" w:lineRule="auto"/>
+        <w:rPr>
+          <w:b/>
+        </w:rPr>
+      </w:pPr>
+    </w:p>
+    <w:p>
+      <w:pPr>
+        <w:spacing w:after="200" w:line="276" w:lineRule="auto"/>
+        <w:rPr>
+          <w:b/>
+        </w:rPr>
+      </w:pPr>
+      <w:r>
+        <w:rPr>
+          <w:b/>
+        </w:rPr>
+        <w:t>Después:</w:t>
+      </w:r>
+    </w:p>
+    <w:p>
+      <w:pPr>
+        <w:spacing w:after="200" w:line="276" w:lineRule="auto"/>
+        <w:rPr>
+          <w:b/>
+        </w:rPr>
+      </w:pPr>
+      <w:r>
+        <w:rPr>
+          <w:noProof/>
+        </w:rPr>
         <w:lastRenderedPageBreak/>
-        <w:t xml:space="preserve">Relación de Manager a </w:t>
-      </w:r>
-      <w:proofErr w:type="spellStart"/>
-      <w:r>
-        <w:t>Class</w:t>
-      </w:r>
-      <w:proofErr w:type="spellEnd"/>
-      <w:r>
-        <w:t xml:space="preserve"> -&gt; cambiar asociación de 1 a </w:t>
-      </w:r>
-      <w:proofErr w:type="gramStart"/>
-      <w:r>
-        <w:t>0..</w:t>
-      </w:r>
-      <w:proofErr w:type="gramEnd"/>
-      <w:r>
-        <w:t>*</w:t>
-      </w:r>
-      <w:r>
-        <w:t xml:space="preserve"> y cortamos la navegabilidad en el 0..*. </w:t>
-      </w:r>
+        <w:drawing>
+          <wp:inline distT="0" distB="0" distL="0" distR="0" wp14:anchorId="78988F51" wp14:editId="0FBF0AB8">
+            <wp:extent cx="5400040" cy="3246755"/>
+            <wp:effectExtent l="0" t="0" r="0" b="0"/>
+            <wp:docPr id="21" name="Imagen 21"/>
+            <wp:cNvGraphicFramePr>
+              <a:graphicFrameLocks xmlns:a="http://schemas.openxmlformats.org/drawingml/2006/main" noChangeAspect="1"/>
+            </wp:cNvGraphicFramePr>
+            <a:graphic xmlns:a="http://schemas.openxmlformats.org/drawingml/2006/main">
+              <a:graphicData uri="http://schemas.openxmlformats.org/drawingml/2006/picture">
+                <pic:pic xmlns:pic="http://schemas.openxmlformats.org/drawingml/2006/picture">
+                  <pic:nvPicPr>
+                    <pic:cNvPr id="1" name=""/>
+                    <pic:cNvPicPr/>
+                  </pic:nvPicPr>
+                  <pic:blipFill>
+                    <a:blip r:embed="rId20"/>
+                    <a:stretch>
+                      <a:fillRect/>
+                    </a:stretch>
+                  </pic:blipFill>
+                  <pic:spPr>
+                    <a:xfrm>
+                      <a:off x="0" y="0"/>
+                      <a:ext cx="5400040" cy="3246755"/>
+                    </a:xfrm>
+                    <a:prstGeom prst="rect">
+                      <a:avLst/>
+                    </a:prstGeom>
+                  </pic:spPr>
+                </pic:pic>
+              </a:graphicData>
+            </a:graphic>
+          </wp:inline>
+        </w:drawing>
+      </w:r>
+    </w:p>
+    <w:p>
+      <w:pPr>
+        <w:spacing w:after="200" w:line="276" w:lineRule="auto"/>
+        <w:rPr>
+          <w:b/>
+        </w:rPr>
+      </w:pPr>
     </w:p>
     <w:p>
       <w:pPr>
@@ -742,27 +2102,171 @@
         <w:spacing w:after="200" w:line="276" w:lineRule="auto"/>
       </w:pPr>
       <w:r>
-        <w:t xml:space="preserve">Relación de Explorer a </w:t>
+        <w:t xml:space="preserve">Relación </w:t>
       </w:r>
       <w:proofErr w:type="spellStart"/>
       <w:r>
-        <w:t>Class</w:t>
+        <w:t>Trip</w:t>
       </w:r>
       <w:proofErr w:type="spellEnd"/>
       <w:r>
-        <w:t xml:space="preserve"> -&gt; </w:t>
-      </w:r>
-      <w:r>
-        <w:t xml:space="preserve">quitar la navegabilidad de </w:t>
+        <w:t xml:space="preserve"> a Tag cortar navegabilidad en </w:t>
       </w:r>
       <w:proofErr w:type="spellStart"/>
       <w:r>
-        <w:t>Class</w:t>
+        <w:t>Trip</w:t>
       </w:r>
       <w:proofErr w:type="spellEnd"/>
       <w:r>
-        <w:t xml:space="preserve"> para saber la lista de exploradores en una clase. </w:t>
-      </w:r>
+        <w:t xml:space="preserve">.  </w:t>
+      </w:r>
+    </w:p>
+    <w:p>
+      <w:pPr>
+        <w:spacing w:after="200" w:line="276" w:lineRule="auto"/>
+        <w:ind w:left="360"/>
+        <w:rPr>
+          <w:b/>
+        </w:rPr>
+      </w:pPr>
+      <w:r>
+        <w:rPr>
+          <w:b/>
+        </w:rPr>
+        <w:t>Antes:</w:t>
+      </w:r>
+    </w:p>
+    <w:p>
+      <w:pPr>
+        <w:spacing w:after="200" w:line="276" w:lineRule="auto"/>
+        <w:ind w:left="360"/>
+        <w:rPr>
+          <w:b/>
+        </w:rPr>
+      </w:pPr>
+      <w:r>
+        <w:rPr>
+          <w:noProof/>
+        </w:rPr>
+        <w:drawing>
+          <wp:inline distT="0" distB="0" distL="0" distR="0" wp14:anchorId="10898FD9" wp14:editId="12FAF3E8">
+            <wp:extent cx="4946072" cy="2823170"/>
+            <wp:effectExtent l="0" t="0" r="0" b="0"/>
+            <wp:docPr id="23" name="Imagen 23"/>
+            <wp:cNvGraphicFramePr>
+              <a:graphicFrameLocks xmlns:a="http://schemas.openxmlformats.org/drawingml/2006/main" noChangeAspect="1"/>
+            </wp:cNvGraphicFramePr>
+            <a:graphic xmlns:a="http://schemas.openxmlformats.org/drawingml/2006/main">
+              <a:graphicData uri="http://schemas.openxmlformats.org/drawingml/2006/picture">
+                <pic:pic xmlns:pic="http://schemas.openxmlformats.org/drawingml/2006/picture">
+                  <pic:nvPicPr>
+                    <pic:cNvPr id="1" name=""/>
+                    <pic:cNvPicPr/>
+                  </pic:nvPicPr>
+                  <pic:blipFill>
+                    <a:blip r:embed="rId21"/>
+                    <a:stretch>
+                      <a:fillRect/>
+                    </a:stretch>
+                  </pic:blipFill>
+                  <pic:spPr>
+                    <a:xfrm>
+                      <a:off x="0" y="0"/>
+                      <a:ext cx="4961722" cy="2832103"/>
+                    </a:xfrm>
+                    <a:prstGeom prst="rect">
+                      <a:avLst/>
+                    </a:prstGeom>
+                  </pic:spPr>
+                </pic:pic>
+              </a:graphicData>
+            </a:graphic>
+          </wp:inline>
+        </w:drawing>
+      </w:r>
+    </w:p>
+    <w:p>
+      <w:pPr>
+        <w:spacing w:after="200" w:line="276" w:lineRule="auto"/>
+        <w:ind w:left="360"/>
+        <w:rPr>
+          <w:b/>
+        </w:rPr>
+      </w:pPr>
+      <w:r>
+        <w:rPr>
+          <w:b/>
+        </w:rPr>
+        <w:t>Después:</w:t>
+      </w:r>
+    </w:p>
+    <w:p>
+      <w:pPr>
+        <w:spacing w:after="200" w:line="276" w:lineRule="auto"/>
+        <w:ind w:left="360"/>
+        <w:rPr>
+          <w:b/>
+        </w:rPr>
+      </w:pPr>
+    </w:p>
+    <w:p>
+      <w:pPr>
+        <w:spacing w:after="200" w:line="276" w:lineRule="auto"/>
+        <w:ind w:left="360"/>
+        <w:rPr>
+          <w:b/>
+        </w:rPr>
+      </w:pPr>
+      <w:r>
+        <w:rPr>
+          <w:noProof/>
+        </w:rPr>
+        <w:lastRenderedPageBreak/>
+        <w:drawing>
+          <wp:inline distT="0" distB="0" distL="0" distR="0" wp14:anchorId="2787DDBE" wp14:editId="1FB2A45D">
+            <wp:extent cx="5400040" cy="3166110"/>
+            <wp:effectExtent l="0" t="0" r="0" b="0"/>
+            <wp:docPr id="24" name="Imagen 24"/>
+            <wp:cNvGraphicFramePr>
+              <a:graphicFrameLocks xmlns:a="http://schemas.openxmlformats.org/drawingml/2006/main" noChangeAspect="1"/>
+            </wp:cNvGraphicFramePr>
+            <a:graphic xmlns:a="http://schemas.openxmlformats.org/drawingml/2006/main">
+              <a:graphicData uri="http://schemas.openxmlformats.org/drawingml/2006/picture">
+                <pic:pic xmlns:pic="http://schemas.openxmlformats.org/drawingml/2006/picture">
+                  <pic:nvPicPr>
+                    <pic:cNvPr id="1" name=""/>
+                    <pic:cNvPicPr/>
+                  </pic:nvPicPr>
+                  <pic:blipFill>
+                    <a:blip r:embed="rId22"/>
+                    <a:stretch>
+                      <a:fillRect/>
+                    </a:stretch>
+                  </pic:blipFill>
+                  <pic:spPr>
+                    <a:xfrm>
+                      <a:off x="0" y="0"/>
+                      <a:ext cx="5400040" cy="3166110"/>
+                    </a:xfrm>
+                    <a:prstGeom prst="rect">
+                      <a:avLst/>
+                    </a:prstGeom>
+                  </pic:spPr>
+                </pic:pic>
+              </a:graphicData>
+            </a:graphic>
+          </wp:inline>
+        </w:drawing>
+      </w:r>
+    </w:p>
+    <w:p>
+      <w:pPr>
+        <w:spacing w:after="200" w:line="276" w:lineRule="auto"/>
+        <w:ind w:left="360"/>
+        <w:rPr>
+          <w:b/>
+        </w:rPr>
+      </w:pPr>
     </w:p>
     <w:p>
       <w:pPr>
@@ -774,7 +2278,7 @@
         <w:spacing w:after="200" w:line="276" w:lineRule="auto"/>
       </w:pPr>
       <w:r>
-        <w:t xml:space="preserve">Relación </w:t>
+        <w:t xml:space="preserve">Relación de </w:t>
       </w:r>
       <w:proofErr w:type="spellStart"/>
       <w:r>
@@ -782,15 +2286,175 @@
       </w:r>
       <w:proofErr w:type="spellEnd"/>
       <w:r>
-        <w:t xml:space="preserve"> a Tag cortar navegabilidad en </w:t>
+        <w:t xml:space="preserve"> con </w:t>
       </w:r>
       <w:proofErr w:type="spellStart"/>
       <w:r>
+        <w:t>Category</w:t>
+      </w:r>
+      <w:proofErr w:type="spellEnd"/>
+      <w:r>
+        <w:t xml:space="preserve"> cortar en </w:t>
+      </w:r>
+      <w:proofErr w:type="spellStart"/>
+      <w:r>
         <w:t>Trip</w:t>
       </w:r>
       <w:proofErr w:type="spellEnd"/>
       <w:r>
-        <w:t xml:space="preserve">.  </w:t>
+        <w:t xml:space="preserve"> navegabilidad. </w:t>
+      </w:r>
+    </w:p>
+    <w:p>
+      <w:pPr>
+        <w:spacing w:after="200" w:line="276" w:lineRule="auto"/>
+        <w:ind w:left="360"/>
+      </w:pPr>
+    </w:p>
+    <w:p>
+      <w:pPr>
+        <w:spacing w:after="200" w:line="276" w:lineRule="auto"/>
+        <w:rPr>
+          <w:b/>
+        </w:rPr>
+      </w:pPr>
+      <w:r>
+        <w:rPr>
+          <w:b/>
+        </w:rPr>
+        <w:t>Antes:</w:t>
+      </w:r>
+    </w:p>
+    <w:p>
+      <w:pPr>
+        <w:spacing w:after="200" w:line="276" w:lineRule="auto"/>
+        <w:rPr>
+          <w:b/>
+        </w:rPr>
+      </w:pPr>
+      <w:r>
+        <w:rPr>
+          <w:noProof/>
+        </w:rPr>
+        <w:drawing>
+          <wp:inline distT="0" distB="0" distL="0" distR="0" wp14:anchorId="5354B995" wp14:editId="1D8D28BF">
+            <wp:extent cx="5400040" cy="1757680"/>
+            <wp:effectExtent l="0" t="0" r="0" b="0"/>
+            <wp:docPr id="25" name="Imagen 25"/>
+            <wp:cNvGraphicFramePr>
+              <a:graphicFrameLocks xmlns:a="http://schemas.openxmlformats.org/drawingml/2006/main" noChangeAspect="1"/>
+            </wp:cNvGraphicFramePr>
+            <a:graphic xmlns:a="http://schemas.openxmlformats.org/drawingml/2006/main">
+              <a:graphicData uri="http://schemas.openxmlformats.org/drawingml/2006/picture">
+                <pic:pic xmlns:pic="http://schemas.openxmlformats.org/drawingml/2006/picture">
+                  <pic:nvPicPr>
+                    <pic:cNvPr id="1" name=""/>
+                    <pic:cNvPicPr/>
+                  </pic:nvPicPr>
+                  <pic:blipFill>
+                    <a:blip r:embed="rId23"/>
+                    <a:stretch>
+                      <a:fillRect/>
+                    </a:stretch>
+                  </pic:blipFill>
+                  <pic:spPr>
+                    <a:xfrm>
+                      <a:off x="0" y="0"/>
+                      <a:ext cx="5400040" cy="1757680"/>
+                    </a:xfrm>
+                    <a:prstGeom prst="rect">
+                      <a:avLst/>
+                    </a:prstGeom>
+                  </pic:spPr>
+                </pic:pic>
+              </a:graphicData>
+            </a:graphic>
+          </wp:inline>
+        </w:drawing>
+      </w:r>
+    </w:p>
+    <w:p>
+      <w:pPr>
+        <w:spacing w:after="200" w:line="276" w:lineRule="auto"/>
+        <w:rPr>
+          <w:b/>
+        </w:rPr>
+      </w:pPr>
+    </w:p>
+    <w:p>
+      <w:pPr>
+        <w:spacing w:after="200" w:line="276" w:lineRule="auto"/>
+        <w:rPr>
+          <w:b/>
+        </w:rPr>
+      </w:pPr>
+      <w:r>
+        <w:rPr>
+          <w:noProof/>
+        </w:rPr>
+        <w:drawing>
+          <wp:anchor distT="0" distB="0" distL="114300" distR="114300" simplePos="0" relativeHeight="251670016" behindDoc="1" locked="0" layoutInCell="1" allowOverlap="1" wp14:anchorId="30C0C564">
+            <wp:simplePos x="0" y="0"/>
+            <wp:positionH relativeFrom="column">
+              <wp:posOffset>0</wp:posOffset>
+            </wp:positionH>
+            <wp:positionV relativeFrom="paragraph">
+              <wp:posOffset>422910</wp:posOffset>
+            </wp:positionV>
+            <wp:extent cx="5400040" cy="1694180"/>
+            <wp:effectExtent l="0" t="0" r="0" b="0"/>
+            <wp:wrapTight wrapText="bothSides">
+              <wp:wrapPolygon edited="0">
+                <wp:start x="0" y="0"/>
+                <wp:lineTo x="0" y="21373"/>
+                <wp:lineTo x="21488" y="21373"/>
+                <wp:lineTo x="21488" y="0"/>
+                <wp:lineTo x="0" y="0"/>
+              </wp:wrapPolygon>
+            </wp:wrapTight>
+            <wp:docPr id="26" name="Imagen 26"/>
+            <wp:cNvGraphicFramePr>
+              <a:graphicFrameLocks xmlns:a="http://schemas.openxmlformats.org/drawingml/2006/main" noChangeAspect="1"/>
+            </wp:cNvGraphicFramePr>
+            <a:graphic xmlns:a="http://schemas.openxmlformats.org/drawingml/2006/main">
+              <a:graphicData uri="http://schemas.openxmlformats.org/drawingml/2006/picture">
+                <pic:pic xmlns:pic="http://schemas.openxmlformats.org/drawingml/2006/picture">
+                  <pic:nvPicPr>
+                    <pic:cNvPr id="1" name=""/>
+                    <pic:cNvPicPr/>
+                  </pic:nvPicPr>
+                  <pic:blipFill>
+                    <a:blip r:embed="rId24">
+                      <a:extLst>
+                        <a:ext uri="{28A0092B-C50C-407E-A947-70E740481C1C}">
+                          <a14:useLocalDpi xmlns:a14="http://schemas.microsoft.com/office/drawing/2010/main" val="0"/>
+                        </a:ext>
+                      </a:extLst>
+                    </a:blip>
+                    <a:stretch>
+                      <a:fillRect/>
+                    </a:stretch>
+                  </pic:blipFill>
+                  <pic:spPr>
+                    <a:xfrm>
+                      <a:off x="0" y="0"/>
+                      <a:ext cx="5400040" cy="1694180"/>
+                    </a:xfrm>
+                    <a:prstGeom prst="rect">
+                      <a:avLst/>
+                    </a:prstGeom>
+                  </pic:spPr>
+                </pic:pic>
+              </a:graphicData>
+            </a:graphic>
+          </wp:anchor>
+        </w:drawing>
+      </w:r>
+      <w:r>
+        <w:rPr>
+          <w:b/>
+        </w:rPr>
+        <w:t>Después:</w:t>
       </w:r>
     </w:p>
     <w:p>
@@ -803,6 +2467,7 @@
         <w:spacing w:after="200" w:line="276" w:lineRule="auto"/>
       </w:pPr>
       <w:r>
+        <w:lastRenderedPageBreak/>
         <w:t xml:space="preserve">Relación de </w:t>
       </w:r>
       <w:proofErr w:type="spellStart"/>
@@ -813,6 +2478,143 @@
       <w:r>
         <w:t xml:space="preserve"> consigo misma se corta (la que falta)</w:t>
       </w:r>
+    </w:p>
+    <w:p>
+      <w:pPr>
+        <w:spacing w:after="200" w:line="276" w:lineRule="auto"/>
+      </w:pPr>
+    </w:p>
+    <w:p>
+      <w:pPr>
+        <w:spacing w:after="200" w:line="276" w:lineRule="auto"/>
+        <w:rPr>
+          <w:b/>
+        </w:rPr>
+      </w:pPr>
+      <w:r>
+        <w:rPr>
+          <w:b/>
+        </w:rPr>
+        <w:t>Antes:</w:t>
+      </w:r>
+    </w:p>
+    <w:p>
+      <w:pPr>
+        <w:spacing w:after="200" w:line="276" w:lineRule="auto"/>
+        <w:rPr>
+          <w:b/>
+        </w:rPr>
+      </w:pPr>
+      <w:r>
+        <w:rPr>
+          <w:noProof/>
+        </w:rPr>
+        <w:drawing>
+          <wp:inline distT="0" distB="0" distL="0" distR="0" wp14:anchorId="4D721700" wp14:editId="095DB0A0">
+            <wp:extent cx="3352800" cy="1371600"/>
+            <wp:effectExtent l="0" t="0" r="0" b="0"/>
+            <wp:docPr id="27" name="Imagen 27"/>
+            <wp:cNvGraphicFramePr>
+              <a:graphicFrameLocks xmlns:a="http://schemas.openxmlformats.org/drawingml/2006/main" noChangeAspect="1"/>
+            </wp:cNvGraphicFramePr>
+            <a:graphic xmlns:a="http://schemas.openxmlformats.org/drawingml/2006/main">
+              <a:graphicData uri="http://schemas.openxmlformats.org/drawingml/2006/picture">
+                <pic:pic xmlns:pic="http://schemas.openxmlformats.org/drawingml/2006/picture">
+                  <pic:nvPicPr>
+                    <pic:cNvPr id="1" name=""/>
+                    <pic:cNvPicPr/>
+                  </pic:nvPicPr>
+                  <pic:blipFill>
+                    <a:blip r:embed="rId25"/>
+                    <a:stretch>
+                      <a:fillRect/>
+                    </a:stretch>
+                  </pic:blipFill>
+                  <pic:spPr>
+                    <a:xfrm>
+                      <a:off x="0" y="0"/>
+                      <a:ext cx="3352800" cy="1371600"/>
+                    </a:xfrm>
+                    <a:prstGeom prst="rect">
+                      <a:avLst/>
+                    </a:prstGeom>
+                  </pic:spPr>
+                </pic:pic>
+              </a:graphicData>
+            </a:graphic>
+          </wp:inline>
+        </w:drawing>
+      </w:r>
+    </w:p>
+    <w:p>
+      <w:pPr>
+        <w:spacing w:after="200" w:line="276" w:lineRule="auto"/>
+        <w:rPr>
+          <w:b/>
+        </w:rPr>
+      </w:pPr>
+      <w:r>
+        <w:rPr>
+          <w:b/>
+        </w:rPr>
+        <w:t>Después:</w:t>
+      </w:r>
+    </w:p>
+    <w:p>
+      <w:pPr>
+        <w:spacing w:after="200" w:line="276" w:lineRule="auto"/>
+        <w:rPr>
+          <w:b/>
+        </w:rPr>
+      </w:pPr>
+      <w:r>
+        <w:rPr>
+          <w:noProof/>
+        </w:rPr>
+        <w:drawing>
+          <wp:inline distT="0" distB="0" distL="0" distR="0" wp14:anchorId="72B1276C" wp14:editId="2928BCFD">
+            <wp:extent cx="3571875" cy="1600200"/>
+            <wp:effectExtent l="0" t="0" r="9525" b="0"/>
+            <wp:docPr id="28" name="Imagen 28"/>
+            <wp:cNvGraphicFramePr>
+              <a:graphicFrameLocks xmlns:a="http://schemas.openxmlformats.org/drawingml/2006/main" noChangeAspect="1"/>
+            </wp:cNvGraphicFramePr>
+            <a:graphic xmlns:a="http://schemas.openxmlformats.org/drawingml/2006/main">
+              <a:graphicData uri="http://schemas.openxmlformats.org/drawingml/2006/picture">
+                <pic:pic xmlns:pic="http://schemas.openxmlformats.org/drawingml/2006/picture">
+                  <pic:nvPicPr>
+                    <pic:cNvPr id="1" name=""/>
+                    <pic:cNvPicPr/>
+                  </pic:nvPicPr>
+                  <pic:blipFill>
+                    <a:blip r:embed="rId26"/>
+                    <a:stretch>
+                      <a:fillRect/>
+                    </a:stretch>
+                  </pic:blipFill>
+                  <pic:spPr>
+                    <a:xfrm>
+                      <a:off x="0" y="0"/>
+                      <a:ext cx="3571875" cy="1600200"/>
+                    </a:xfrm>
+                    <a:prstGeom prst="rect">
+                      <a:avLst/>
+                    </a:prstGeom>
+                  </pic:spPr>
+                </pic:pic>
+              </a:graphicData>
+            </a:graphic>
+          </wp:inline>
+        </w:drawing>
+      </w:r>
+    </w:p>
+    <w:p>
+      <w:pPr>
+        <w:spacing w:after="200" w:line="276" w:lineRule="auto"/>
+        <w:rPr>
+          <w:b/>
+        </w:rPr>
+      </w:pPr>
     </w:p>
     <w:p>
       <w:pPr>
@@ -824,32 +2626,149 @@
         <w:spacing w:after="200" w:line="276" w:lineRule="auto"/>
       </w:pPr>
       <w:r>
-        <w:t xml:space="preserve">Relación de </w:t>
+        <w:t xml:space="preserve">Cortar la navegabilidad de </w:t>
       </w:r>
       <w:proofErr w:type="spellStart"/>
       <w:r>
-        <w:t>Trip</w:t>
+        <w:t>message</w:t>
       </w:r>
       <w:proofErr w:type="spellEnd"/>
       <w:r>
-        <w:t xml:space="preserve"> con </w:t>
-      </w:r>
-      <w:proofErr w:type="spellStart"/>
-      <w:r>
-        <w:t>Category</w:t>
-      </w:r>
-      <w:proofErr w:type="spellEnd"/>
-      <w:r>
-        <w:t xml:space="preserve"> cortar en </w:t>
-      </w:r>
-      <w:proofErr w:type="spellStart"/>
-      <w:r>
-        <w:t>Trip</w:t>
-      </w:r>
-      <w:proofErr w:type="spellEnd"/>
-      <w:r>
-        <w:t xml:space="preserve"> navegabilidad. </w:t>
-      </w:r>
+        <w:t xml:space="preserve"> tanto en los recibidos como en los enviados. </w:t>
+      </w:r>
+    </w:p>
+    <w:p>
+      <w:pPr>
+        <w:spacing w:after="200" w:line="276" w:lineRule="auto"/>
+        <w:rPr>
+          <w:b/>
+        </w:rPr>
+      </w:pPr>
+      <w:r>
+        <w:rPr>
+          <w:b/>
+        </w:rPr>
+        <w:t>Antes:</w:t>
+      </w:r>
+    </w:p>
+    <w:p>
+      <w:pPr>
+        <w:spacing w:after="200" w:line="276" w:lineRule="auto"/>
+        <w:rPr>
+          <w:b/>
+        </w:rPr>
+      </w:pPr>
+      <w:r>
+        <w:rPr>
+          <w:noProof/>
+        </w:rPr>
+        <w:drawing>
+          <wp:inline distT="0" distB="0" distL="0" distR="0" wp14:anchorId="6DA4C1D2" wp14:editId="48BFE0B3">
+            <wp:extent cx="5400040" cy="2924175"/>
+            <wp:effectExtent l="0" t="0" r="0" b="0"/>
+            <wp:docPr id="29" name="Imagen 29"/>
+            <wp:cNvGraphicFramePr>
+              <a:graphicFrameLocks xmlns:a="http://schemas.openxmlformats.org/drawingml/2006/main" noChangeAspect="1"/>
+            </wp:cNvGraphicFramePr>
+            <a:graphic xmlns:a="http://schemas.openxmlformats.org/drawingml/2006/main">
+              <a:graphicData uri="http://schemas.openxmlformats.org/drawingml/2006/picture">
+                <pic:pic xmlns:pic="http://schemas.openxmlformats.org/drawingml/2006/picture">
+                  <pic:nvPicPr>
+                    <pic:cNvPr id="1" name=""/>
+                    <pic:cNvPicPr/>
+                  </pic:nvPicPr>
+                  <pic:blipFill>
+                    <a:blip r:embed="rId27"/>
+                    <a:stretch>
+                      <a:fillRect/>
+                    </a:stretch>
+                  </pic:blipFill>
+                  <pic:spPr>
+                    <a:xfrm>
+                      <a:off x="0" y="0"/>
+                      <a:ext cx="5400040" cy="2924175"/>
+                    </a:xfrm>
+                    <a:prstGeom prst="rect">
+                      <a:avLst/>
+                    </a:prstGeom>
+                  </pic:spPr>
+                </pic:pic>
+              </a:graphicData>
+            </a:graphic>
+          </wp:inline>
+        </w:drawing>
+      </w:r>
+    </w:p>
+    <w:p>
+      <w:pPr>
+        <w:spacing w:after="200" w:line="276" w:lineRule="auto"/>
+        <w:rPr>
+          <w:b/>
+        </w:rPr>
+      </w:pPr>
+      <w:r>
+        <w:rPr>
+          <w:b/>
+        </w:rPr>
+        <w:t>Después:</w:t>
+      </w:r>
+    </w:p>
+    <w:p>
+      <w:pPr>
+        <w:spacing w:after="200" w:line="276" w:lineRule="auto"/>
+        <w:rPr>
+          <w:b/>
+        </w:rPr>
+      </w:pPr>
+      <w:r>
+        <w:rPr>
+          <w:noProof/>
+        </w:rPr>
+        <w:lastRenderedPageBreak/>
+        <w:drawing>
+          <wp:inline distT="0" distB="0" distL="0" distR="0" wp14:anchorId="0CFAEE6E" wp14:editId="19CFFA47">
+            <wp:extent cx="5400040" cy="2423160"/>
+            <wp:effectExtent l="0" t="0" r="0" b="0"/>
+            <wp:docPr id="30" name="Imagen 30"/>
+            <wp:cNvGraphicFramePr>
+              <a:graphicFrameLocks xmlns:a="http://schemas.openxmlformats.org/drawingml/2006/main" noChangeAspect="1"/>
+            </wp:cNvGraphicFramePr>
+            <a:graphic xmlns:a="http://schemas.openxmlformats.org/drawingml/2006/main">
+              <a:graphicData uri="http://schemas.openxmlformats.org/drawingml/2006/picture">
+                <pic:pic xmlns:pic="http://schemas.openxmlformats.org/drawingml/2006/picture">
+                  <pic:nvPicPr>
+                    <pic:cNvPr id="1" name=""/>
+                    <pic:cNvPicPr/>
+                  </pic:nvPicPr>
+                  <pic:blipFill>
+                    <a:blip r:embed="rId28"/>
+                    <a:stretch>
+                      <a:fillRect/>
+                    </a:stretch>
+                  </pic:blipFill>
+                  <pic:spPr>
+                    <a:xfrm>
+                      <a:off x="0" y="0"/>
+                      <a:ext cx="5400040" cy="2423160"/>
+                    </a:xfrm>
+                    <a:prstGeom prst="rect">
+                      <a:avLst/>
+                    </a:prstGeom>
+                  </pic:spPr>
+                </pic:pic>
+              </a:graphicData>
+            </a:graphic>
+          </wp:inline>
+        </w:drawing>
+      </w:r>
+    </w:p>
+    <w:p>
+      <w:pPr>
+        <w:spacing w:after="200" w:line="276" w:lineRule="auto"/>
+        <w:rPr>
+          <w:b/>
+        </w:rPr>
+      </w:pPr>
     </w:p>
     <w:p>
       <w:pPr>
@@ -861,15 +2780,186 @@
         <w:spacing w:after="200" w:line="276" w:lineRule="auto"/>
       </w:pPr>
       <w:r>
-        <w:t xml:space="preserve">Cortar la navegabilidad de </w:t>
+        <w:t xml:space="preserve">Quitar atributo </w:t>
       </w:r>
       <w:proofErr w:type="spellStart"/>
       <w:r>
-        <w:t>message</w:t>
+        <w:t>sender</w:t>
       </w:r>
       <w:proofErr w:type="spellEnd"/>
       <w:r>
-        <w:t xml:space="preserve"> tanto en los recibidos como en los enviados. </w:t>
+        <w:t xml:space="preserve"> y </w:t>
+      </w:r>
+      <w:proofErr w:type="spellStart"/>
+      <w:r>
+        <w:t>recepient</w:t>
+      </w:r>
+      <w:proofErr w:type="spellEnd"/>
+      <w:r>
+        <w:t xml:space="preserve"> en </w:t>
+      </w:r>
+      <w:proofErr w:type="spellStart"/>
+      <w:r>
+        <w:t>Message</w:t>
+      </w:r>
+      <w:proofErr w:type="spellEnd"/>
+      <w:r>
+        <w:t xml:space="preserve">. </w:t>
+      </w:r>
+    </w:p>
+    <w:p>
+      <w:pPr>
+        <w:spacing w:after="200" w:line="276" w:lineRule="auto"/>
+        <w:ind w:left="360"/>
+        <w:rPr>
+          <w:b/>
+        </w:rPr>
+      </w:pPr>
+      <w:r>
+        <w:rPr>
+          <w:b/>
+        </w:rPr>
+        <w:t>Antes:</w:t>
+      </w:r>
+    </w:p>
+    <w:p>
+      <w:pPr>
+        <w:spacing w:after="200" w:line="276" w:lineRule="auto"/>
+        <w:ind w:left="360"/>
+        <w:rPr>
+          <w:b/>
+        </w:rPr>
+      </w:pPr>
+      <w:r>
+        <w:rPr>
+          <w:noProof/>
+        </w:rPr>
+        <w:drawing>
+          <wp:inline distT="0" distB="0" distL="0" distR="0" wp14:anchorId="131BC043" wp14:editId="500A9618">
+            <wp:extent cx="3943350" cy="1628775"/>
+            <wp:effectExtent l="0" t="0" r="0" b="9525"/>
+            <wp:docPr id="31" name="Imagen 31"/>
+            <wp:cNvGraphicFramePr>
+              <a:graphicFrameLocks xmlns:a="http://schemas.openxmlformats.org/drawingml/2006/main" noChangeAspect="1"/>
+            </wp:cNvGraphicFramePr>
+            <a:graphic xmlns:a="http://schemas.openxmlformats.org/drawingml/2006/main">
+              <a:graphicData uri="http://schemas.openxmlformats.org/drawingml/2006/picture">
+                <pic:pic xmlns:pic="http://schemas.openxmlformats.org/drawingml/2006/picture">
+                  <pic:nvPicPr>
+                    <pic:cNvPr id="1" name=""/>
+                    <pic:cNvPicPr/>
+                  </pic:nvPicPr>
+                  <pic:blipFill>
+                    <a:blip r:embed="rId29"/>
+                    <a:stretch>
+                      <a:fillRect/>
+                    </a:stretch>
+                  </pic:blipFill>
+                  <pic:spPr>
+                    <a:xfrm>
+                      <a:off x="0" y="0"/>
+                      <a:ext cx="3943350" cy="1628775"/>
+                    </a:xfrm>
+                    <a:prstGeom prst="rect">
+                      <a:avLst/>
+                    </a:prstGeom>
+                  </pic:spPr>
+                </pic:pic>
+              </a:graphicData>
+            </a:graphic>
+          </wp:inline>
+        </w:drawing>
+      </w:r>
+    </w:p>
+    <w:p>
+      <w:pPr>
+        <w:spacing w:after="200" w:line="276" w:lineRule="auto"/>
+        <w:ind w:left="360"/>
+        <w:rPr>
+          <w:b/>
+        </w:rPr>
+      </w:pPr>
+      <w:r>
+        <w:rPr>
+          <w:b/>
+        </w:rPr>
+        <w:t>Después:</w:t>
+      </w:r>
+    </w:p>
+    <w:p>
+      <w:pPr>
+        <w:spacing w:after="200" w:line="276" w:lineRule="auto"/>
+        <w:ind w:left="360"/>
+        <w:rPr>
+          <w:b/>
+        </w:rPr>
+      </w:pPr>
+      <w:r>
+        <w:rPr>
+          <w:noProof/>
+        </w:rPr>
+        <w:drawing>
+          <wp:inline distT="0" distB="0" distL="0" distR="0" wp14:anchorId="753C9300" wp14:editId="5679F796">
+            <wp:extent cx="4257675" cy="1524000"/>
+            <wp:effectExtent l="0" t="0" r="9525" b="0"/>
+            <wp:docPr id="32" name="Imagen 32"/>
+            <wp:cNvGraphicFramePr>
+              <a:graphicFrameLocks xmlns:a="http://schemas.openxmlformats.org/drawingml/2006/main" noChangeAspect="1"/>
+            </wp:cNvGraphicFramePr>
+            <a:graphic xmlns:a="http://schemas.openxmlformats.org/drawingml/2006/main">
+              <a:graphicData uri="http://schemas.openxmlformats.org/drawingml/2006/picture">
+                <pic:pic xmlns:pic="http://schemas.openxmlformats.org/drawingml/2006/picture">
+                  <pic:nvPicPr>
+                    <pic:cNvPr id="1" name=""/>
+                    <pic:cNvPicPr/>
+                  </pic:nvPicPr>
+                  <pic:blipFill>
+                    <a:blip r:embed="rId30"/>
+                    <a:stretch>
+                      <a:fillRect/>
+                    </a:stretch>
+                  </pic:blipFill>
+                  <pic:spPr>
+                    <a:xfrm>
+                      <a:off x="0" y="0"/>
+                      <a:ext cx="4257675" cy="1524000"/>
+                    </a:xfrm>
+                    <a:prstGeom prst="rect">
+                      <a:avLst/>
+                    </a:prstGeom>
+                  </pic:spPr>
+                </pic:pic>
+              </a:graphicData>
+            </a:graphic>
+          </wp:inline>
+        </w:drawing>
+      </w:r>
+    </w:p>
+    <w:p>
+      <w:pPr>
+        <w:spacing w:after="200" w:line="276" w:lineRule="auto"/>
+        <w:ind w:left="360"/>
+      </w:pPr>
+      <w:r>
+        <w:t xml:space="preserve"> </w:t>
+      </w:r>
+    </w:p>
+    <w:p>
+      <w:pPr>
+        <w:spacing w:after="200" w:line="276" w:lineRule="auto"/>
+      </w:pPr>
+    </w:p>
+    <w:p>
+      <w:pPr>
+        <w:spacing w:after="200" w:line="276" w:lineRule="auto"/>
+      </w:pPr>
+      <w:proofErr w:type="spellStart"/>
+      <w:r>
+        <w:t>Reunion</w:t>
+      </w:r>
+      <w:proofErr w:type="spellEnd"/>
+      <w:r>
+        <w:t xml:space="preserve"> 28/10/2017</w:t>
       </w:r>
     </w:p>
     <w:p>
@@ -882,132 +2972,189 @@
         <w:spacing w:after="200" w:line="276" w:lineRule="auto"/>
       </w:pPr>
       <w:r>
-        <w:t xml:space="preserve">Quitar atributo </w:t>
+        <w:t xml:space="preserve">Añadido en el </w:t>
       </w:r>
       <w:proofErr w:type="spellStart"/>
       <w:r>
-        <w:t>sender</w:t>
+        <w:t>uml</w:t>
       </w:r>
       <w:proofErr w:type="spellEnd"/>
       <w:r>
-        <w:t xml:space="preserve"> y </w:t>
+        <w:t xml:space="preserve"> un atributo </w:t>
       </w:r>
       <w:proofErr w:type="spellStart"/>
       <w:r>
-        <w:t>recepient</w:t>
+        <w:t>boolean</w:t>
       </w:r>
       <w:proofErr w:type="spellEnd"/>
       <w:r>
+        <w:t xml:space="preserve"> llamado </w:t>
+      </w:r>
+      <w:proofErr w:type="spellStart"/>
+      <w:r>
+        <w:t>cancelled</w:t>
+      </w:r>
+      <w:proofErr w:type="spellEnd"/>
+      <w:r>
         <w:t xml:space="preserve"> en </w:t>
       </w:r>
       <w:proofErr w:type="spellStart"/>
       <w:r>
-        <w:t>Message</w:t>
+        <w:t>trip</w:t>
       </w:r>
       <w:proofErr w:type="spellEnd"/>
       <w:r>
-        <w:t xml:space="preserve">. </w:t>
-      </w:r>
-      <w:r>
-        <w:t xml:space="preserve"> </w:t>
-      </w:r>
-    </w:p>
-    <w:p>
-      <w:pPr>
-        <w:pStyle w:val="Prrafodelista"/>
-        <w:numPr>
-          <w:ilvl w:val="0"/>
-          <w:numId w:val="1"/>
-        </w:numPr>
-        <w:spacing w:after="200" w:line="276" w:lineRule="auto"/>
-      </w:pPr>
-      <w:r>
-        <w:t>Pon</w:t>
-      </w:r>
-      <w:r>
-        <w:t xml:space="preserve">er en entidad </w:t>
-      </w:r>
-      <w:proofErr w:type="spellStart"/>
-      <w:r>
-        <w:t>Class</w:t>
-      </w:r>
-      <w:proofErr w:type="spellEnd"/>
-      <w:r>
-        <w:t xml:space="preserve"> a </w:t>
-      </w:r>
-      <w:proofErr w:type="spellStart"/>
-      <w:r>
-        <w:t>SurvivalClass</w:t>
-      </w:r>
-      <w:proofErr w:type="spellEnd"/>
-      <w:r>
-        <w:t xml:space="preserve">. </w:t>
-      </w:r>
-      <w:bookmarkStart w:id="0" w:name="_GoBack"/>
-      <w:bookmarkEnd w:id="0"/>
-    </w:p>
-    <w:p>
-      <w:pPr>
-        <w:spacing w:after="200" w:line="276" w:lineRule="auto"/>
-      </w:pPr>
-    </w:p>
-    <w:p>
-      <w:pPr>
-        <w:spacing w:after="200" w:line="276" w:lineRule="auto"/>
-      </w:pPr>
-      <w:proofErr w:type="spellStart"/>
-      <w:r>
-        <w:t>Reunion</w:t>
-      </w:r>
-      <w:proofErr w:type="spellEnd"/>
-      <w:r>
-        <w:t xml:space="preserve"> 28/10/2017</w:t>
-      </w:r>
-    </w:p>
-    <w:p>
-      <w:pPr>
-        <w:pStyle w:val="Prrafodelista"/>
-        <w:numPr>
-          <w:ilvl w:val="0"/>
-          <w:numId w:val="1"/>
-        </w:numPr>
-        <w:spacing w:after="200" w:line="276" w:lineRule="auto"/>
-      </w:pPr>
-      <w:r>
-        <w:t xml:space="preserve">Añadido en el </w:t>
-      </w:r>
-      <w:proofErr w:type="spellStart"/>
-      <w:r>
-        <w:t>uml</w:t>
-      </w:r>
-      <w:proofErr w:type="spellEnd"/>
-      <w:r>
-        <w:t xml:space="preserve"> un atributo </w:t>
-      </w:r>
-      <w:proofErr w:type="spellStart"/>
-      <w:r>
-        <w:t>boolean</w:t>
-      </w:r>
-      <w:proofErr w:type="spellEnd"/>
-      <w:r>
-        <w:t xml:space="preserve"> llamado </w:t>
-      </w:r>
-      <w:proofErr w:type="spellStart"/>
-      <w:r>
-        <w:t>cancelled</w:t>
-      </w:r>
-      <w:proofErr w:type="spellEnd"/>
-      <w:r>
-        <w:t xml:space="preserve"> en </w:t>
-      </w:r>
-      <w:proofErr w:type="spellStart"/>
-      <w:r>
-        <w:t>trip</w:t>
-      </w:r>
-      <w:proofErr w:type="spellEnd"/>
-      <w:r>
         <w:t>.</w:t>
       </w:r>
+    </w:p>
+    <w:p>
+      <w:pPr>
+        <w:spacing w:after="200" w:line="276" w:lineRule="auto"/>
+        <w:rPr>
+          <w:b/>
+        </w:rPr>
+      </w:pPr>
+    </w:p>
+    <w:p>
+      <w:pPr>
+        <w:spacing w:after="200" w:line="276" w:lineRule="auto"/>
+        <w:rPr>
+          <w:b/>
+        </w:rPr>
+      </w:pPr>
+      <w:r>
+        <w:rPr>
+          <w:b/>
+        </w:rPr>
+        <w:lastRenderedPageBreak/>
+        <w:t>Antes:</w:t>
+      </w:r>
+    </w:p>
+    <w:p>
+      <w:pPr>
+        <w:spacing w:after="200" w:line="276" w:lineRule="auto"/>
+        <w:rPr>
+          <w:b/>
+        </w:rPr>
+      </w:pPr>
+      <w:r>
+        <w:rPr>
+          <w:noProof/>
+        </w:rPr>
+        <w:drawing>
+          <wp:inline distT="0" distB="0" distL="0" distR="0" wp14:anchorId="6A960700" wp14:editId="0E0B4EBC">
+            <wp:extent cx="5400040" cy="1593850"/>
+            <wp:effectExtent l="0" t="0" r="0" b="0"/>
+            <wp:docPr id="33" name="Imagen 33"/>
+            <wp:cNvGraphicFramePr>
+              <a:graphicFrameLocks xmlns:a="http://schemas.openxmlformats.org/drawingml/2006/main" noChangeAspect="1"/>
+            </wp:cNvGraphicFramePr>
+            <a:graphic xmlns:a="http://schemas.openxmlformats.org/drawingml/2006/main">
+              <a:graphicData uri="http://schemas.openxmlformats.org/drawingml/2006/picture">
+                <pic:pic xmlns:pic="http://schemas.openxmlformats.org/drawingml/2006/picture">
+                  <pic:nvPicPr>
+                    <pic:cNvPr id="1" name=""/>
+                    <pic:cNvPicPr/>
+                  </pic:nvPicPr>
+                  <pic:blipFill>
+                    <a:blip r:embed="rId31"/>
+                    <a:stretch>
+                      <a:fillRect/>
+                    </a:stretch>
+                  </pic:blipFill>
+                  <pic:spPr>
+                    <a:xfrm>
+                      <a:off x="0" y="0"/>
+                      <a:ext cx="5400040" cy="1593850"/>
+                    </a:xfrm>
+                    <a:prstGeom prst="rect">
+                      <a:avLst/>
+                    </a:prstGeom>
+                  </pic:spPr>
+                </pic:pic>
+              </a:graphicData>
+            </a:graphic>
+          </wp:inline>
+        </w:drawing>
+      </w:r>
+    </w:p>
+    <w:p>
+      <w:pPr>
+        <w:spacing w:after="200" w:line="276" w:lineRule="auto"/>
+        <w:rPr>
+          <w:b/>
+        </w:rPr>
+      </w:pPr>
+      <w:r>
+        <w:rPr>
+          <w:b/>
+        </w:rPr>
+        <w:t>Después:</w:t>
+      </w:r>
+    </w:p>
+    <w:p>
+      <w:pPr>
+        <w:spacing w:after="200" w:line="276" w:lineRule="auto"/>
+        <w:rPr>
+          <w:b/>
+        </w:rPr>
+      </w:pPr>
+      <w:r>
+        <w:rPr>
+          <w:noProof/>
+        </w:rPr>
+        <w:drawing>
+          <wp:inline distT="0" distB="0" distL="0" distR="0" wp14:anchorId="5D051197" wp14:editId="7C526663">
+            <wp:extent cx="5400040" cy="1655445"/>
+            <wp:effectExtent l="0" t="0" r="0" b="0"/>
+            <wp:docPr id="34" name="Imagen 34"/>
+            <wp:cNvGraphicFramePr>
+              <a:graphicFrameLocks xmlns:a="http://schemas.openxmlformats.org/drawingml/2006/main" noChangeAspect="1"/>
+            </wp:cNvGraphicFramePr>
+            <a:graphic xmlns:a="http://schemas.openxmlformats.org/drawingml/2006/main">
+              <a:graphicData uri="http://schemas.openxmlformats.org/drawingml/2006/picture">
+                <pic:pic xmlns:pic="http://schemas.openxmlformats.org/drawingml/2006/picture">
+                  <pic:nvPicPr>
+                    <pic:cNvPr id="1" name=""/>
+                    <pic:cNvPicPr/>
+                  </pic:nvPicPr>
+                  <pic:blipFill>
+                    <a:blip r:embed="rId32"/>
+                    <a:stretch>
+                      <a:fillRect/>
+                    </a:stretch>
+                  </pic:blipFill>
+                  <pic:spPr>
+                    <a:xfrm>
+                      <a:off x="0" y="0"/>
+                      <a:ext cx="5400040" cy="1655445"/>
+                    </a:xfrm>
+                    <a:prstGeom prst="rect">
+                      <a:avLst/>
+                    </a:prstGeom>
+                  </pic:spPr>
+                </pic:pic>
+              </a:graphicData>
+            </a:graphic>
+          </wp:inline>
+        </w:drawing>
+      </w:r>
+    </w:p>
+    <w:p>
+      <w:pPr>
+        <w:spacing w:after="200" w:line="276" w:lineRule="auto"/>
+        <w:rPr>
+          <w:b/>
+        </w:rPr>
+      </w:pPr>
+    </w:p>
+    <w:p>
+      <w:pPr>
+        <w:spacing w:after="200" w:line="276" w:lineRule="auto"/>
+        <w:rPr>
+          <w:b/>
+        </w:rPr>
+      </w:pPr>
     </w:p>
     <w:sectPr>
       <w:pgSz w:w="11906" w:h="16838"/>
@@ -1023,10 +3170,10 @@
 <file path=word/numbering.xml><?xml version="1.0" encoding="utf-8"?>
 <w:numbering xmlns:wpc="http://schemas.microsoft.com/office/word/2010/wordprocessingCanvas" xmlns:cx="http://schemas.microsoft.com/office/drawing/2014/chartex" xmlns:cx1="http://schemas.microsoft.com/office/drawing/2015/9/8/chartex" xmlns:cx2="http://schemas.microsoft.com/office/drawing/2015/10/21/chartex" xmlns:cx3="http://schemas.microsoft.com/office/drawing/2016/5/9/chartex" xmlns:cx4="http://schemas.microsoft.com/office/drawing/2016/5/10/chartex" xmlns:cx5="http://schemas.microsoft.com/office/drawing/2016/5/11/chartex" xmlns:cx6="http://schemas.microsoft.com/office/drawing/2016/5/12/chartex" xmlns:cx7="http://schemas.microsoft.com/office/drawing/2016/5/13/chartex" xmlns:cx8="http://schemas.microsoft.com/office/drawing/2016/5/14/chartex" xmlns:mc="http://schemas.openxmlformats.org/markup-compatibility/2006" xmlns:aink="http://schemas.microsoft.com/office/drawing/2016/ink" xmlns:am3d="http://schemas.microsoft.com/office/drawing/2017/model3d" xmlns:o="urn:schemas-microsoft-com:office:office" xmlns:r="http://schemas.openxmlformats.org/officeDocument/2006/relationships" xmlns:m="http://schemas.openxmlformats.org/officeDocument/2006/math" xmlns:v="urn:schemas-microsoft-com:vml" xmlns:wp14="http://schemas.microsoft.com/office/word/2010/wordprocessingDrawing" xmlns:wp="http://schemas.openxmlformats.org/drawingml/2006/wordprocessingDrawing" xmlns:w10="urn:schemas-microsoft-com:office:word" xmlns:w="http://schemas.openxmlformats.org/wordprocessingml/2006/main" xmlns:w14="http://schemas.microsoft.com/office/word/2010/wordml" xmlns:w15="http://schemas.microsoft.com/office/word/2012/wordml" xmlns:w16cid="http://schemas.microsoft.com/office/word/2016/wordml/cid" xmlns:w16se="http://schemas.microsoft.com/office/word/2015/wordml/symex" xmlns:wpg="http://schemas.microsoft.com/office/word/2010/wordprocessingGroup" xmlns:wpi="http://schemas.microsoft.com/office/word/2010/wordprocessingInk" xmlns:wne="http://schemas.microsoft.com/office/word/2006/wordml" xmlns:wps="http://schemas.microsoft.com/office/word/2010/wordprocessingShape" mc:Ignorable="w14 w15 w16se w16cid wp14">
   <w:abstractNum w:abstractNumId="0" w15:restartNumberingAfterBreak="0">
-    <w:nsid w:val="49157AF9"/>
+    <w:nsid w:val="3D0C3418"/>
     <w:multiLevelType w:val="hybridMultilevel"/>
-    <w:tmpl w:val="98404A4A"/>
-    <w:lvl w:ilvl="0" w:tplc="E0A496DA">
+    <w:tmpl w:val="A9DCDFD2"/>
+    <w:lvl w:ilvl="0" w:tplc="CBF071F2">
       <w:numFmt w:val="bullet"/>
       <w:lvlText w:val="-"/>
       <w:lvlJc w:val="left"/>
@@ -1134,7 +3281,122 @@
       </w:rPr>
     </w:lvl>
   </w:abstractNum>
+  <w:abstractNum w:abstractNumId="1" w15:restartNumberingAfterBreak="0">
+    <w:nsid w:val="49157AF9"/>
+    <w:multiLevelType w:val="hybridMultilevel"/>
+    <w:tmpl w:val="98404A4A"/>
+    <w:lvl w:ilvl="0" w:tplc="E0A496DA">
+      <w:numFmt w:val="bullet"/>
+      <w:lvlText w:val="-"/>
+      <w:lvlJc w:val="left"/>
+      <w:pPr>
+        <w:ind w:left="720" w:hanging="360"/>
+      </w:pPr>
+      <w:rPr>
+        <w:rFonts w:ascii="Calibri" w:eastAsiaTheme="minorEastAsia" w:hAnsi="Calibri" w:cs="Calibri" w:hint="default"/>
+      </w:rPr>
+    </w:lvl>
+    <w:lvl w:ilvl="1" w:tplc="0C0A0003" w:tentative="1">
+      <w:start w:val="1"/>
+      <w:numFmt w:val="bullet"/>
+      <w:lvlText w:val="o"/>
+      <w:lvlJc w:val="left"/>
+      <w:pPr>
+        <w:ind w:left="1440" w:hanging="360"/>
+      </w:pPr>
+      <w:rPr>
+        <w:rFonts w:ascii="Courier New" w:hAnsi="Courier New" w:cs="Courier New" w:hint="default"/>
+      </w:rPr>
+    </w:lvl>
+    <w:lvl w:ilvl="2" w:tplc="0C0A0005" w:tentative="1">
+      <w:start w:val="1"/>
+      <w:numFmt w:val="bullet"/>
+      <w:lvlText w:val=""/>
+      <w:lvlJc w:val="left"/>
+      <w:pPr>
+        <w:ind w:left="2160" w:hanging="360"/>
+      </w:pPr>
+      <w:rPr>
+        <w:rFonts w:ascii="Wingdings" w:hAnsi="Wingdings" w:hint="default"/>
+      </w:rPr>
+    </w:lvl>
+    <w:lvl w:ilvl="3" w:tplc="0C0A0001" w:tentative="1">
+      <w:start w:val="1"/>
+      <w:numFmt w:val="bullet"/>
+      <w:lvlText w:val=""/>
+      <w:lvlJc w:val="left"/>
+      <w:pPr>
+        <w:ind w:left="2880" w:hanging="360"/>
+      </w:pPr>
+      <w:rPr>
+        <w:rFonts w:ascii="Symbol" w:hAnsi="Symbol" w:hint="default"/>
+      </w:rPr>
+    </w:lvl>
+    <w:lvl w:ilvl="4" w:tplc="0C0A0003" w:tentative="1">
+      <w:start w:val="1"/>
+      <w:numFmt w:val="bullet"/>
+      <w:lvlText w:val="o"/>
+      <w:lvlJc w:val="left"/>
+      <w:pPr>
+        <w:ind w:left="3600" w:hanging="360"/>
+      </w:pPr>
+      <w:rPr>
+        <w:rFonts w:ascii="Courier New" w:hAnsi="Courier New" w:cs="Courier New" w:hint="default"/>
+      </w:rPr>
+    </w:lvl>
+    <w:lvl w:ilvl="5" w:tplc="0C0A0005" w:tentative="1">
+      <w:start w:val="1"/>
+      <w:numFmt w:val="bullet"/>
+      <w:lvlText w:val=""/>
+      <w:lvlJc w:val="left"/>
+      <w:pPr>
+        <w:ind w:left="4320" w:hanging="360"/>
+      </w:pPr>
+      <w:rPr>
+        <w:rFonts w:ascii="Wingdings" w:hAnsi="Wingdings" w:hint="default"/>
+      </w:rPr>
+    </w:lvl>
+    <w:lvl w:ilvl="6" w:tplc="0C0A0001" w:tentative="1">
+      <w:start w:val="1"/>
+      <w:numFmt w:val="bullet"/>
+      <w:lvlText w:val=""/>
+      <w:lvlJc w:val="left"/>
+      <w:pPr>
+        <w:ind w:left="5040" w:hanging="360"/>
+      </w:pPr>
+      <w:rPr>
+        <w:rFonts w:ascii="Symbol" w:hAnsi="Symbol" w:hint="default"/>
+      </w:rPr>
+    </w:lvl>
+    <w:lvl w:ilvl="7" w:tplc="0C0A0003" w:tentative="1">
+      <w:start w:val="1"/>
+      <w:numFmt w:val="bullet"/>
+      <w:lvlText w:val="o"/>
+      <w:lvlJc w:val="left"/>
+      <w:pPr>
+        <w:ind w:left="5760" w:hanging="360"/>
+      </w:pPr>
+      <w:rPr>
+        <w:rFonts w:ascii="Courier New" w:hAnsi="Courier New" w:cs="Courier New" w:hint="default"/>
+      </w:rPr>
+    </w:lvl>
+    <w:lvl w:ilvl="8" w:tplc="0C0A0005" w:tentative="1">
+      <w:start w:val="1"/>
+      <w:numFmt w:val="bullet"/>
+      <w:lvlText w:val=""/>
+      <w:lvlJc w:val="left"/>
+      <w:pPr>
+        <w:ind w:left="6480" w:hanging="360"/>
+      </w:pPr>
+      <w:rPr>
+        <w:rFonts w:ascii="Wingdings" w:hAnsi="Wingdings" w:hint="default"/>
+      </w:rPr>
+    </w:lvl>
+  </w:abstractNum>
   <w:num w:numId="1">
+    <w:abstractNumId w:val="1"/>
+  </w:num>
+  <w:num w:numId="2">
     <w:abstractNumId w:val="0"/>
   </w:num>
 </w:numbering>

</xml_diff>